<commit_message>
Added documentation as required
</commit_message>
<xml_diff>
--- a/documentation/VisionStatement.docx
+++ b/documentation/VisionStatement.docx
@@ -7,7 +7,7 @@
         <w:autoSpaceDE w:val="0"/>
         <w:autoSpaceDN w:val="0"/>
         <w:adjustRightInd w:val="0"/>
-        <w:spacing w:after="0" w:line="240" w:lineRule="auto"/>
+        <w:spacing w:after="0" w:line="360" w:lineRule="auto"/>
         <w:jc w:val="center"/>
         <w:rPr>
           <w:rFonts w:ascii="TimesNewRomanPS-BoldMT" w:cs="TimesNewRomanPS-BoldMT"/>
@@ -70,7 +70,7 @@
         <w:autoSpaceDE w:val="0"/>
         <w:autoSpaceDN w:val="0"/>
         <w:adjustRightInd w:val="0"/>
-        <w:spacing w:after="0" w:line="240" w:lineRule="auto"/>
+        <w:spacing w:after="0" w:line="360" w:lineRule="auto"/>
         <w:rPr>
           <w:rFonts w:ascii="TimesNewRomanPS-BoldMT" w:cs="TimesNewRomanPS-BoldMT"/>
           <w:b/>
@@ -86,7 +86,7 @@
         <w:autoSpaceDE w:val="0"/>
         <w:autoSpaceDN w:val="0"/>
         <w:adjustRightInd w:val="0"/>
-        <w:spacing w:after="0" w:line="240" w:lineRule="auto"/>
+        <w:spacing w:after="0" w:line="360" w:lineRule="auto"/>
         <w:rPr>
           <w:rFonts w:ascii="TimesNewRomanPS-BoldMT" w:cs="TimesNewRomanPS-BoldMT"/>
           <w:b/>
@@ -113,7 +113,7 @@
         <w:autoSpaceDE w:val="0"/>
         <w:autoSpaceDN w:val="0"/>
         <w:adjustRightInd w:val="0"/>
-        <w:spacing w:after="0" w:line="240" w:lineRule="auto"/>
+        <w:spacing w:after="0" w:line="360" w:lineRule="auto"/>
         <w:rPr>
           <w:rFonts w:ascii="TimesNewRomanPS-BoldMT" w:cs="TimesNewRomanPS-BoldMT"/>
           <w:bCs/>
@@ -164,138 +164,77 @@
         <w:autoSpaceDE w:val="0"/>
         <w:autoSpaceDN w:val="0"/>
         <w:adjustRightInd w:val="0"/>
-        <w:spacing w:after="0" w:line="240" w:lineRule="auto"/>
-        <w:rPr>
-          <w:rFonts w:ascii="TimesNewRomanPS-BoldMT" w:cs="TimesNewRomanPS-BoldMT"/>
-          <w:bCs/>
-          <w:i/>
-          <w:color w:val="000000"/>
-          <w:sz w:val="24"/>
-          <w:szCs w:val="24"/>
-        </w:rPr>
-      </w:pPr>
-      <w:proofErr w:type="spellStart"/>
-      <w:r>
-        <w:rPr>
-          <w:rFonts w:ascii="TimesNewRomanPS-BoldMT" w:cs="TimesNewRomanPS-BoldMT"/>
-          <w:bCs/>
-          <w:i/>
-          <w:color w:val="000000"/>
-          <w:sz w:val="24"/>
-          <w:szCs w:val="24"/>
-        </w:rPr>
-        <w:t>Wagobera</w:t>
-      </w:r>
-      <w:proofErr w:type="spellEnd"/>
-      <w:r>
-        <w:rPr>
-          <w:rFonts w:ascii="TimesNewRomanPS-BoldMT" w:cs="TimesNewRomanPS-BoldMT"/>
-          <w:bCs/>
-          <w:i/>
-          <w:color w:val="000000"/>
-          <w:sz w:val="24"/>
-          <w:szCs w:val="24"/>
-        </w:rPr>
-        <w:t xml:space="preserve"> Edgar </w:t>
-      </w:r>
-      <w:proofErr w:type="spellStart"/>
-      <w:r>
-        <w:rPr>
-          <w:rFonts w:ascii="TimesNewRomanPS-BoldMT" w:cs="TimesNewRomanPS-BoldMT"/>
-          <w:bCs/>
-          <w:i/>
-          <w:color w:val="000000"/>
-          <w:sz w:val="24"/>
-          <w:szCs w:val="24"/>
-        </w:rPr>
-        <w:t>Kedi</w:t>
-      </w:r>
-      <w:proofErr w:type="spellEnd"/>
-      <w:r>
-        <w:rPr>
-          <w:rFonts w:ascii="TimesNewRomanPS-BoldMT" w:cs="TimesNewRomanPS-BoldMT"/>
-          <w:bCs/>
-          <w:i/>
-          <w:color w:val="000000"/>
-          <w:sz w:val="24"/>
-          <w:szCs w:val="24"/>
-        </w:rPr>
-        <w:t xml:space="preserve"> 610095</w:t>
-      </w:r>
-    </w:p>
-    <w:p>
-      <w:pPr>
-        <w:autoSpaceDE w:val="0"/>
-        <w:autoSpaceDN w:val="0"/>
-        <w:adjustRightInd w:val="0"/>
-        <w:spacing w:after="0" w:line="240" w:lineRule="auto"/>
-        <w:rPr>
-          <w:rFonts w:ascii="TimesNewRomanPS-BoldMT" w:cs="TimesNewRomanPS-BoldMT"/>
-          <w:bCs/>
-          <w:i/>
-          <w:color w:val="000000"/>
-          <w:sz w:val="24"/>
-          <w:szCs w:val="24"/>
-        </w:rPr>
-      </w:pPr>
-      <w:r>
-        <w:rPr>
-          <w:rFonts w:ascii="TimesNewRomanPS-BoldMT" w:cs="TimesNewRomanPS-BoldMT"/>
-          <w:bCs/>
-          <w:i/>
-          <w:color w:val="000000"/>
-          <w:sz w:val="24"/>
-          <w:szCs w:val="24"/>
-        </w:rPr>
-        <w:t xml:space="preserve">Samuel </w:t>
-      </w:r>
-      <w:proofErr w:type="spellStart"/>
-      <w:r>
-        <w:rPr>
-          <w:rFonts w:ascii="TimesNewRomanPS-BoldMT" w:cs="TimesNewRomanPS-BoldMT"/>
-          <w:bCs/>
-          <w:i/>
-          <w:color w:val="000000"/>
-          <w:sz w:val="24"/>
-          <w:szCs w:val="24"/>
-        </w:rPr>
-        <w:t>Luswata</w:t>
-      </w:r>
-      <w:proofErr w:type="spellEnd"/>
-      <w:r>
-        <w:rPr>
-          <w:rFonts w:ascii="TimesNewRomanPS-BoldMT" w:cs="TimesNewRomanPS-BoldMT"/>
-          <w:bCs/>
-          <w:i/>
-          <w:color w:val="000000"/>
-          <w:sz w:val="24"/>
-          <w:szCs w:val="24"/>
-        </w:rPr>
-        <w:t xml:space="preserve"> 610096</w:t>
-      </w:r>
-    </w:p>
-    <w:p>
-      <w:pPr>
-        <w:autoSpaceDE w:val="0"/>
-        <w:autoSpaceDN w:val="0"/>
-        <w:adjustRightInd w:val="0"/>
-        <w:spacing w:after="0" w:line="240" w:lineRule="auto"/>
-        <w:rPr>
-          <w:rFonts w:ascii="TimesNewRomanPS-BoldMT" w:cs="TimesNewRomanPS-BoldMT"/>
-          <w:b/>
-          <w:bCs/>
-          <w:color w:val="000000"/>
-          <w:sz w:val="24"/>
-          <w:szCs w:val="24"/>
-        </w:rPr>
-      </w:pPr>
-    </w:p>
-    <w:p>
-      <w:pPr>
-        <w:autoSpaceDE w:val="0"/>
-        <w:autoSpaceDN w:val="0"/>
-        <w:adjustRightInd w:val="0"/>
-        <w:spacing w:after="0" w:line="240" w:lineRule="auto"/>
+        <w:spacing w:after="0" w:line="360" w:lineRule="auto"/>
+        <w:rPr>
+          <w:rFonts w:ascii="TimesNewRomanPS-BoldMT" w:cs="TimesNewRomanPS-BoldMT"/>
+          <w:bCs/>
+          <w:i/>
+          <w:color w:val="000000"/>
+          <w:sz w:val="24"/>
+          <w:szCs w:val="24"/>
+        </w:rPr>
+      </w:pPr>
+      <w:r>
+        <w:rPr>
+          <w:rFonts w:ascii="TimesNewRomanPS-BoldMT" w:cs="TimesNewRomanPS-BoldMT"/>
+          <w:bCs/>
+          <w:i/>
+          <w:color w:val="000000"/>
+          <w:sz w:val="24"/>
+          <w:szCs w:val="24"/>
+        </w:rPr>
+        <w:t>Wagobera Edgar Kedi 610095</w:t>
+      </w:r>
+    </w:p>
+    <w:p>
+      <w:pPr>
+        <w:autoSpaceDE w:val="0"/>
+        <w:autoSpaceDN w:val="0"/>
+        <w:adjustRightInd w:val="0"/>
+        <w:spacing w:after="0" w:line="360" w:lineRule="auto"/>
+        <w:rPr>
+          <w:rFonts w:ascii="TimesNewRomanPS-BoldMT" w:cs="TimesNewRomanPS-BoldMT"/>
+          <w:bCs/>
+          <w:i/>
+          <w:color w:val="000000"/>
+          <w:sz w:val="24"/>
+          <w:szCs w:val="24"/>
+        </w:rPr>
+      </w:pPr>
+      <w:r>
+        <w:rPr>
+          <w:rFonts w:ascii="TimesNewRomanPS-BoldMT" w:cs="TimesNewRomanPS-BoldMT"/>
+          <w:bCs/>
+          <w:i/>
+          <w:color w:val="000000"/>
+          <w:sz w:val="24"/>
+          <w:szCs w:val="24"/>
+        </w:rPr>
+        <w:t>Samuel Luswata 610096</w:t>
+      </w:r>
+    </w:p>
+    <w:p>
+      <w:pPr>
+        <w:autoSpaceDE w:val="0"/>
+        <w:autoSpaceDN w:val="0"/>
+        <w:adjustRightInd w:val="0"/>
+        <w:spacing w:after="0" w:line="360" w:lineRule="auto"/>
+        <w:rPr>
+          <w:rFonts w:ascii="TimesNewRomanPS-BoldMT" w:cs="TimesNewRomanPS-BoldMT"/>
+          <w:b/>
+          <w:bCs/>
+          <w:color w:val="000000"/>
+          <w:sz w:val="24"/>
+          <w:szCs w:val="24"/>
+        </w:rPr>
+      </w:pPr>
+    </w:p>
+    <w:p>
+      <w:pPr>
+        <w:autoSpaceDE w:val="0"/>
+        <w:autoSpaceDN w:val="0"/>
+        <w:adjustRightInd w:val="0"/>
+        <w:spacing w:after="0" w:line="360" w:lineRule="auto"/>
         <w:jc w:val="both"/>
         <w:rPr>
           <w:rFonts w:ascii="TimesNewRomanPS-BoldMT" w:cs="TimesNewRomanPS-BoldMT"/>
@@ -323,7 +262,7 @@
         <w:autoSpaceDE w:val="0"/>
         <w:autoSpaceDN w:val="0"/>
         <w:adjustRightInd w:val="0"/>
-        <w:spacing w:after="0" w:line="240" w:lineRule="auto"/>
+        <w:spacing w:after="0" w:line="360" w:lineRule="auto"/>
         <w:jc w:val="both"/>
         <w:rPr>
           <w:rFonts w:ascii="TimesNewRomanPSMT" w:cs="TimesNewRomanPSMT"/>
@@ -339,15 +278,159 @@
           <w:sz w:val="24"/>
           <w:szCs w:val="24"/>
         </w:rPr>
-        <w:t>A group of workers came up with an idea to save money for a general cause. This enabled them to generate capital for a business idea, buy assets and accomplish other financial needs. They used MS excel sheets to track which person deposited money, on a date and sum up the total later. Several other smaller groups copied the same idea, and this has now become a norm among corporates in Africa. We have been tasked to come up with a system that will track the records of these workers and help them track their savings.</w:t>
-      </w:r>
-    </w:p>
-    <w:p>
-      <w:pPr>
-        <w:autoSpaceDE w:val="0"/>
-        <w:autoSpaceDN w:val="0"/>
-        <w:adjustRightInd w:val="0"/>
-        <w:spacing w:after="0" w:line="240" w:lineRule="auto"/>
+        <w:t xml:space="preserve">A group of </w:t>
+      </w:r>
+      <w:r>
+        <w:rPr>
+          <w:rFonts w:ascii="TimesNewRomanPSMT" w:cs="TimesNewRomanPSMT"/>
+          <w:color w:val="000000"/>
+          <w:sz w:val="24"/>
+          <w:szCs w:val="24"/>
+        </w:rPr>
+        <w:t>people</w:t>
+      </w:r>
+      <w:r>
+        <w:rPr>
+          <w:rFonts w:ascii="TimesNewRomanPSMT" w:cs="TimesNewRomanPSMT"/>
+          <w:color w:val="000000"/>
+          <w:sz w:val="24"/>
+          <w:szCs w:val="24"/>
+        </w:rPr>
+        <w:t xml:space="preserve"> came up with an idea to save money for a general cause. </w:t>
+      </w:r>
+      <w:r>
+        <w:rPr>
+          <w:rFonts w:ascii="TimesNewRomanPSMT" w:cs="TimesNewRomanPSMT"/>
+          <w:color w:val="000000"/>
+          <w:sz w:val="24"/>
+          <w:szCs w:val="24"/>
+        </w:rPr>
+        <w:t>The accumulated savings would act as startup</w:t>
+      </w:r>
+      <w:r>
+        <w:rPr>
+          <w:rFonts w:ascii="TimesNewRomanPSMT" w:cs="TimesNewRomanPSMT"/>
+          <w:color w:val="000000"/>
+          <w:sz w:val="24"/>
+          <w:szCs w:val="24"/>
+        </w:rPr>
+        <w:t xml:space="preserve"> capital for business idea</w:t>
+      </w:r>
+      <w:r>
+        <w:rPr>
+          <w:rFonts w:ascii="TimesNewRomanPSMT" w:cs="TimesNewRomanPSMT"/>
+          <w:color w:val="000000"/>
+          <w:sz w:val="24"/>
+          <w:szCs w:val="24"/>
+        </w:rPr>
+        <w:t>s</w:t>
+      </w:r>
+      <w:r>
+        <w:rPr>
+          <w:rFonts w:ascii="TimesNewRomanPSMT" w:cs="TimesNewRomanPSMT"/>
+          <w:color w:val="000000"/>
+          <w:sz w:val="24"/>
+          <w:szCs w:val="24"/>
+        </w:rPr>
+        <w:t xml:space="preserve">, </w:t>
+      </w:r>
+      <w:r>
+        <w:rPr>
+          <w:rFonts w:ascii="TimesNewRomanPSMT" w:cs="TimesNewRomanPSMT"/>
+          <w:color w:val="000000"/>
+          <w:sz w:val="24"/>
+          <w:szCs w:val="24"/>
+        </w:rPr>
+        <w:t>investing in</w:t>
+      </w:r>
+      <w:r>
+        <w:rPr>
+          <w:rFonts w:ascii="TimesNewRomanPSMT" w:cs="TimesNewRomanPSMT"/>
+          <w:color w:val="000000"/>
+          <w:sz w:val="24"/>
+          <w:szCs w:val="24"/>
+        </w:rPr>
+        <w:t xml:space="preserve"> assets and accomplish</w:t>
+      </w:r>
+      <w:r>
+        <w:rPr>
+          <w:rFonts w:ascii="TimesNewRomanPSMT" w:cs="TimesNewRomanPSMT"/>
+          <w:color w:val="000000"/>
+          <w:sz w:val="24"/>
+          <w:szCs w:val="24"/>
+        </w:rPr>
+        <w:t>ing</w:t>
+      </w:r>
+      <w:r>
+        <w:rPr>
+          <w:rFonts w:ascii="TimesNewRomanPSMT" w:cs="TimesNewRomanPSMT"/>
+          <w:color w:val="000000"/>
+          <w:sz w:val="24"/>
+          <w:szCs w:val="24"/>
+        </w:rPr>
+        <w:t xml:space="preserve"> other financial needs. They use MS excel sheets to track which person deposited money, on a date and sum up the total later. Several other smaller groups </w:t>
+      </w:r>
+      <w:r>
+        <w:rPr>
+          <w:rFonts w:ascii="TimesNewRomanPSMT" w:cs="TimesNewRomanPSMT"/>
+          <w:color w:val="000000"/>
+          <w:sz w:val="24"/>
+          <w:szCs w:val="24"/>
+        </w:rPr>
+        <w:t xml:space="preserve">have </w:t>
+      </w:r>
+      <w:r>
+        <w:rPr>
+          <w:rFonts w:ascii="TimesNewRomanPSMT" w:cs="TimesNewRomanPSMT"/>
+          <w:color w:val="000000"/>
+          <w:sz w:val="24"/>
+          <w:szCs w:val="24"/>
+        </w:rPr>
+        <w:t xml:space="preserve">copied the same idea, and this has now become a norm among </w:t>
+      </w:r>
+      <w:r>
+        <w:rPr>
+          <w:rFonts w:ascii="TimesNewRomanPSMT" w:cs="TimesNewRomanPSMT"/>
+          <w:color w:val="000000"/>
+          <w:sz w:val="24"/>
+          <w:szCs w:val="24"/>
+        </w:rPr>
+        <w:t>groups of people</w:t>
+      </w:r>
+      <w:r>
+        <w:rPr>
+          <w:rFonts w:ascii="TimesNewRomanPSMT" w:cs="TimesNewRomanPSMT"/>
+          <w:color w:val="000000"/>
+          <w:sz w:val="24"/>
+          <w:szCs w:val="24"/>
+        </w:rPr>
+        <w:t xml:space="preserve"> in Africa. We have been tasked to come up with a system that will track </w:t>
+      </w:r>
+      <w:r>
+        <w:rPr>
+          <w:rFonts w:ascii="TimesNewRomanPSMT" w:cs="TimesNewRomanPSMT"/>
+          <w:color w:val="000000"/>
+          <w:sz w:val="24"/>
+          <w:szCs w:val="24"/>
+        </w:rPr>
+        <w:t>their records</w:t>
+      </w:r>
+      <w:r>
+        <w:rPr>
+          <w:rFonts w:ascii="TimesNewRomanPSMT" w:cs="TimesNewRomanPSMT"/>
+          <w:color w:val="000000"/>
+          <w:sz w:val="24"/>
+          <w:szCs w:val="24"/>
+        </w:rPr>
+        <w:t xml:space="preserve"> and help them track their savings.</w:t>
+      </w:r>
+    </w:p>
+    <w:p>
+      <w:pPr>
+        <w:autoSpaceDE w:val="0"/>
+        <w:autoSpaceDN w:val="0"/>
+        <w:adjustRightInd w:val="0"/>
+        <w:spacing w:after="0" w:line="360" w:lineRule="auto"/>
         <w:jc w:val="both"/>
         <w:rPr>
           <w:rFonts w:ascii="TimesNewRomanPSMT" w:cs="TimesNewRomanPSMT"/>
@@ -365,13 +448,58 @@
         </w:rPr>
         <w:t xml:space="preserve">A member can belong to one or more saving groups and is required to emit his or her contributions in the first week of the month. Late payment penalty is 5% levied on savings submitted late. Members can view their account statements and apply for a loan. </w:t>
       </w:r>
-    </w:p>
-    <w:p>
-      <w:pPr>
-        <w:autoSpaceDE w:val="0"/>
-        <w:autoSpaceDN w:val="0"/>
-        <w:adjustRightInd w:val="0"/>
-        <w:spacing w:after="0" w:line="240" w:lineRule="auto"/>
+      <w:r>
+        <w:rPr>
+          <w:rFonts w:ascii="TimesNewRomanPSMT" w:cs="TimesNewRomanPSMT"/>
+          <w:color w:val="000000"/>
+          <w:sz w:val="24"/>
+          <w:szCs w:val="24"/>
+        </w:rPr>
+        <w:t>Loan interest is 10% on the amount borrowed.</w:t>
+      </w:r>
+      <w:r>
+        <w:rPr>
+          <w:rFonts w:ascii="TimesNewRomanPSMT" w:cs="TimesNewRomanPSMT"/>
+          <w:color w:val="000000"/>
+          <w:sz w:val="24"/>
+          <w:szCs w:val="24"/>
+        </w:rPr>
+        <w:t xml:space="preserve"> </w:t>
+      </w:r>
+      <w:r>
+        <w:rPr>
+          <w:rFonts w:ascii="TimesNewRomanPSMT" w:cs="TimesNewRomanPSMT"/>
+          <w:color w:val="000000"/>
+          <w:sz w:val="24"/>
+          <w:szCs w:val="24"/>
+        </w:rPr>
+        <w:t>A loan shall be paid in equal monthly installments in a period not exceeding 2 years.</w:t>
+      </w:r>
+      <w:r>
+        <w:rPr>
+          <w:rFonts w:ascii="TimesNewRomanPSMT" w:cs="TimesNewRomanPSMT"/>
+          <w:color w:val="000000"/>
+          <w:sz w:val="24"/>
+          <w:szCs w:val="24"/>
+        </w:rPr>
+        <w:t xml:space="preserve"> </w:t>
+      </w:r>
+      <w:r>
+        <w:rPr>
+          <w:rFonts w:ascii="TimesNewRomanPSMT" w:cs="TimesNewRomanPSMT"/>
+          <w:color w:val="000000"/>
+          <w:sz w:val="24"/>
+          <w:szCs w:val="24"/>
+        </w:rPr>
+        <w:t>A member is eligible to take a loan if he or she has saved with a group for more than 6 months. In addition, a member can borrow up to twice his savings and requires seconding from 2 other members whose total savings exceed the loan (Loan should not exceed the requestors savings plus the total savings of the seconders).</w:t>
+      </w:r>
+    </w:p>
+    <w:p>
+      <w:pPr>
+        <w:autoSpaceDE w:val="0"/>
+        <w:autoSpaceDN w:val="0"/>
+        <w:adjustRightInd w:val="0"/>
+        <w:spacing w:after="0" w:line="360" w:lineRule="auto"/>
         <w:jc w:val="both"/>
         <w:rPr>
           <w:rFonts w:ascii="TimesNewRomanPSMT" w:cs="TimesNewRomanPSMT"/>
@@ -387,177 +515,125 @@
           <w:sz w:val="24"/>
           <w:szCs w:val="24"/>
         </w:rPr>
-        <w:t>A member is eligible to take a loan if he or she has saved with a group for more than 6 months. In addition, a member can borrow up to twi</w:t>
-      </w:r>
+        <w:t>A member can also request to leave a group. A 3 months</w:t>
+      </w:r>
+      <w:r>
+        <w:rPr>
+          <w:rFonts w:ascii="TimesNewRomanPSMT" w:cs="TimesNewRomanPSMT"/>
+          <w:color w:val="000000"/>
+          <w:sz w:val="24"/>
+          <w:szCs w:val="24"/>
+        </w:rPr>
+        <w:t>’</w:t>
+      </w:r>
+      <w:r>
+        <w:rPr>
+          <w:rFonts w:ascii="TimesNewRomanPSMT" w:cs="TimesNewRomanPSMT"/>
+          <w:color w:val="000000"/>
+          <w:sz w:val="24"/>
+          <w:szCs w:val="24"/>
+        </w:rPr>
+        <w:t xml:space="preserve"> notice should be served to the account manager and he should have cleared all his dues. A member can also view a summary report of his accounts if he belongs to one or more groups</w:t>
+      </w:r>
+      <w:r>
+        <w:rPr>
+          <w:rFonts w:ascii="TimesNewRomanPSMT" w:cs="TimesNewRomanPSMT"/>
+          <w:color w:val="000000"/>
+          <w:sz w:val="24"/>
+          <w:szCs w:val="24"/>
+        </w:rPr>
+        <w:t>.</w:t>
+      </w:r>
+    </w:p>
+    <w:p>
+      <w:pPr>
+        <w:autoSpaceDE w:val="0"/>
+        <w:autoSpaceDN w:val="0"/>
+        <w:adjustRightInd w:val="0"/>
+        <w:spacing w:after="0" w:line="360" w:lineRule="auto"/>
+        <w:jc w:val="both"/>
+        <w:rPr>
+          <w:rFonts w:ascii="TimesNewRomanPSMT" w:cs="TimesNewRomanPSMT"/>
+          <w:color w:val="000000"/>
+          <w:sz w:val="24"/>
+          <w:szCs w:val="24"/>
+        </w:rPr>
+      </w:pPr>
+      <w:r>
+        <w:rPr>
+          <w:rFonts w:ascii="TimesNewRomanPSMT" w:cs="TimesNewRomanPSMT"/>
+          <w:color w:val="000000"/>
+          <w:sz w:val="24"/>
+          <w:szCs w:val="24"/>
+        </w:rPr>
+        <w:t>New members can fill application to be added to a group but require seconding from two members of that group they have applied to.</w:t>
+      </w:r>
+    </w:p>
+    <w:p>
+      <w:pPr>
+        <w:autoSpaceDE w:val="0"/>
+        <w:autoSpaceDN w:val="0"/>
+        <w:adjustRightInd w:val="0"/>
+        <w:spacing w:after="0" w:line="360" w:lineRule="auto"/>
+        <w:jc w:val="both"/>
+        <w:rPr>
+          <w:rFonts w:ascii="TimesNewRomanPSMT" w:cs="TimesNewRomanPSMT"/>
+          <w:color w:val="000000"/>
+          <w:sz w:val="24"/>
+          <w:szCs w:val="24"/>
+        </w:rPr>
+      </w:pPr>
+      <w:r>
+        <w:rPr>
+          <w:rFonts w:ascii="TimesNewRomanPSMT" w:cs="TimesNewRomanPSMT"/>
+          <w:color w:val="000000"/>
+          <w:sz w:val="24"/>
+          <w:szCs w:val="24"/>
+        </w:rPr>
+        <w:t>Each group has an account manager who is also a member of the group. The account manager can approve loans, add new members, generate summary reports and organize meetings.</w:t>
+      </w:r>
+    </w:p>
+    <w:p>
+      <w:pPr>
+        <w:autoSpaceDE w:val="0"/>
+        <w:autoSpaceDN w:val="0"/>
+        <w:adjustRightInd w:val="0"/>
+        <w:spacing w:after="0" w:line="360" w:lineRule="auto"/>
+        <w:rPr>
+          <w:rFonts w:ascii="TimesNewRomanPSMT" w:cs="TimesNewRomanPSMT"/>
+          <w:color w:val="000000"/>
+          <w:sz w:val="24"/>
+          <w:szCs w:val="24"/>
+        </w:rPr>
+      </w:pPr>
+    </w:p>
+    <w:p>
+      <w:pPr>
+        <w:autoSpaceDE w:val="0"/>
+        <w:autoSpaceDN w:val="0"/>
+        <w:adjustRightInd w:val="0"/>
+        <w:spacing w:after="0" w:line="360" w:lineRule="auto"/>
+        <w:rPr>
+          <w:rFonts w:ascii="TimesNewRomanPS-BoldMT" w:cs="TimesNewRomanPS-BoldMT"/>
+          <w:b/>
+          <w:bCs/>
+          <w:color w:val="000000"/>
+          <w:sz w:val="24"/>
+          <w:szCs w:val="24"/>
+        </w:rPr>
+      </w:pPr>
       <w:bookmarkStart w:id="0" w:name="_GoBack"/>
       <w:bookmarkEnd w:id="0"/>
       <w:r>
         <w:rPr>
-          <w:rFonts w:ascii="TimesNewRomanPSMT" w:cs="TimesNewRomanPSMT"/>
-          <w:color w:val="000000"/>
-          <w:sz w:val="24"/>
-          <w:szCs w:val="24"/>
-        </w:rPr>
-        <w:t>ce his savings and requires seconding from 2 other members whose total savings exceed the loan (Loan should not exceed the requestors savings plus the total savings of the seconders).</w:t>
-      </w:r>
-    </w:p>
-    <w:p>
-      <w:pPr>
-        <w:autoSpaceDE w:val="0"/>
-        <w:autoSpaceDN w:val="0"/>
-        <w:adjustRightInd w:val="0"/>
-        <w:spacing w:after="0" w:line="240" w:lineRule="auto"/>
-        <w:jc w:val="both"/>
-        <w:rPr>
-          <w:rFonts w:ascii="TimesNewRomanPSMT" w:cs="TimesNewRomanPSMT"/>
-          <w:color w:val="000000"/>
-          <w:sz w:val="24"/>
-          <w:szCs w:val="24"/>
-        </w:rPr>
-      </w:pPr>
-      <w:r>
-        <w:rPr>
-          <w:rFonts w:ascii="TimesNewRomanPSMT" w:cs="TimesNewRomanPSMT"/>
-          <w:color w:val="000000"/>
-          <w:sz w:val="24"/>
-          <w:szCs w:val="24"/>
-        </w:rPr>
-        <w:t>A member can also request to leave a group. A 3 months</w:t>
-      </w:r>
-      <w:r>
-        <w:rPr>
-          <w:rFonts w:ascii="TimesNewRomanPSMT" w:cs="TimesNewRomanPSMT"/>
-          <w:color w:val="000000"/>
-          <w:sz w:val="24"/>
-          <w:szCs w:val="24"/>
-        </w:rPr>
-        <w:t>’</w:t>
-      </w:r>
-      <w:r>
-        <w:rPr>
-          <w:rFonts w:ascii="TimesNewRomanPSMT" w:cs="TimesNewRomanPSMT"/>
-          <w:color w:val="000000"/>
-          <w:sz w:val="24"/>
-          <w:szCs w:val="24"/>
-        </w:rPr>
-        <w:t xml:space="preserve"> notice should be served to the account manager and he should have cleared all his dues. A member can also view a summary report of his accounts if he belongs to one or more groups</w:t>
-      </w:r>
-    </w:p>
-    <w:p>
-      <w:pPr>
-        <w:autoSpaceDE w:val="0"/>
-        <w:autoSpaceDN w:val="0"/>
-        <w:adjustRightInd w:val="0"/>
-        <w:spacing w:after="0" w:line="240" w:lineRule="auto"/>
-        <w:jc w:val="both"/>
-        <w:rPr>
-          <w:rFonts w:ascii="TimesNewRomanPSMT" w:cs="TimesNewRomanPSMT"/>
-          <w:color w:val="000000"/>
-          <w:sz w:val="24"/>
-          <w:szCs w:val="24"/>
-        </w:rPr>
-      </w:pPr>
-      <w:r>
-        <w:rPr>
-          <w:rFonts w:ascii="TimesNewRomanPSMT" w:cs="TimesNewRomanPSMT"/>
-          <w:color w:val="000000"/>
-          <w:sz w:val="24"/>
-          <w:szCs w:val="24"/>
-        </w:rPr>
-        <w:t>New members can fill application to be added to a group but require seconding from two members of that group they have applied to.</w:t>
-      </w:r>
-    </w:p>
-    <w:p>
-      <w:pPr>
-        <w:autoSpaceDE w:val="0"/>
-        <w:autoSpaceDN w:val="0"/>
-        <w:adjustRightInd w:val="0"/>
-        <w:spacing w:after="0" w:line="240" w:lineRule="auto"/>
-        <w:jc w:val="both"/>
-        <w:rPr>
-          <w:rFonts w:ascii="TimesNewRomanPSMT" w:cs="TimesNewRomanPSMT"/>
-          <w:color w:val="000000"/>
-          <w:sz w:val="24"/>
-          <w:szCs w:val="24"/>
-        </w:rPr>
-      </w:pPr>
-    </w:p>
-    <w:p>
-      <w:pPr>
-        <w:autoSpaceDE w:val="0"/>
-        <w:autoSpaceDN w:val="0"/>
-        <w:adjustRightInd w:val="0"/>
-        <w:spacing w:after="0" w:line="240" w:lineRule="auto"/>
-        <w:jc w:val="both"/>
-        <w:rPr>
-          <w:rFonts w:ascii="TimesNewRomanPSMT" w:cs="TimesNewRomanPSMT"/>
-          <w:color w:val="000000"/>
-          <w:sz w:val="24"/>
-          <w:szCs w:val="24"/>
-        </w:rPr>
-      </w:pPr>
-      <w:r>
-        <w:rPr>
-          <w:rFonts w:ascii="TimesNewRomanPSMT" w:cs="TimesNewRomanPSMT"/>
-          <w:color w:val="000000"/>
-          <w:sz w:val="24"/>
-          <w:szCs w:val="24"/>
-        </w:rPr>
-        <w:t>Each group has an account manager who is also a member of the group. The account manager can approve loans, add new members, generate summary reports and organize meetings.</w:t>
-      </w:r>
-    </w:p>
-    <w:p>
-      <w:pPr>
-        <w:autoSpaceDE w:val="0"/>
-        <w:autoSpaceDN w:val="0"/>
-        <w:adjustRightInd w:val="0"/>
-        <w:spacing w:after="0" w:line="240" w:lineRule="auto"/>
-        <w:rPr>
-          <w:rFonts w:ascii="TimesNewRomanPSMT" w:cs="TimesNewRomanPSMT"/>
-          <w:color w:val="000000"/>
-          <w:sz w:val="24"/>
-          <w:szCs w:val="24"/>
-        </w:rPr>
-      </w:pPr>
-    </w:p>
-    <w:p>
-      <w:pPr>
-        <w:autoSpaceDE w:val="0"/>
-        <w:autoSpaceDN w:val="0"/>
-        <w:adjustRightInd w:val="0"/>
-        <w:spacing w:after="0" w:line="240" w:lineRule="auto"/>
-        <w:rPr>
-          <w:rFonts w:ascii="TimesNewRomanPSMT" w:cs="TimesNewRomanPSMT"/>
-          <w:color w:val="000000"/>
-          <w:sz w:val="24"/>
-          <w:szCs w:val="24"/>
-        </w:rPr>
-      </w:pPr>
-    </w:p>
-    <w:p>
-      <w:pPr>
-        <w:autoSpaceDE w:val="0"/>
-        <w:autoSpaceDN w:val="0"/>
-        <w:adjustRightInd w:val="0"/>
-        <w:spacing w:after="0" w:line="240" w:lineRule="auto"/>
-        <w:rPr>
-          <w:rFonts w:ascii="TimesNewRomanPS-BoldMT" w:cs="TimesNewRomanPS-BoldMT"/>
-          <w:b/>
-          <w:bCs/>
-          <w:color w:val="000000"/>
-          <w:sz w:val="24"/>
-          <w:szCs w:val="24"/>
-        </w:rPr>
-      </w:pPr>
-      <w:r>
-        <w:rPr>
-          <w:rFonts w:ascii="TimesNewRomanPS-BoldMT" w:cs="TimesNewRomanPS-BoldMT"/>
-          <w:b/>
-          <w:bCs/>
-          <w:color w:val="000000"/>
-          <w:sz w:val="24"/>
-          <w:szCs w:val="24"/>
-        </w:rPr>
+          <w:rFonts w:ascii="TimesNewRomanPS-BoldMT" w:cs="TimesNewRomanPS-BoldMT"/>
+          <w:b/>
+          <w:bCs/>
+          <w:color w:val="000000"/>
+          <w:sz w:val="24"/>
+          <w:szCs w:val="24"/>
+        </w:rPr>
+        <w:lastRenderedPageBreak/>
         <w:t>2. Positioning</w:t>
       </w:r>
     </w:p>
@@ -566,23 +642,23 @@
         <w:autoSpaceDE w:val="0"/>
         <w:autoSpaceDN w:val="0"/>
         <w:adjustRightInd w:val="0"/>
-        <w:spacing w:after="0" w:line="240" w:lineRule="auto"/>
-        <w:rPr>
-          <w:rFonts w:ascii="TimesNewRomanPS-BoldMT" w:cs="TimesNewRomanPS-BoldMT"/>
-          <w:b/>
-          <w:bCs/>
-          <w:color w:val="000000"/>
-          <w:sz w:val="24"/>
-          <w:szCs w:val="24"/>
-        </w:rPr>
-      </w:pPr>
-    </w:p>
-    <w:p>
-      <w:pPr>
-        <w:autoSpaceDE w:val="0"/>
-        <w:autoSpaceDN w:val="0"/>
-        <w:adjustRightInd w:val="0"/>
-        <w:spacing w:after="0" w:line="240" w:lineRule="auto"/>
+        <w:spacing w:after="0" w:line="360" w:lineRule="auto"/>
+        <w:rPr>
+          <w:rFonts w:ascii="TimesNewRomanPS-BoldMT" w:cs="TimesNewRomanPS-BoldMT"/>
+          <w:b/>
+          <w:bCs/>
+          <w:color w:val="000000"/>
+          <w:sz w:val="24"/>
+          <w:szCs w:val="24"/>
+        </w:rPr>
+      </w:pPr>
+    </w:p>
+    <w:p>
+      <w:pPr>
+        <w:autoSpaceDE w:val="0"/>
+        <w:autoSpaceDN w:val="0"/>
+        <w:adjustRightInd w:val="0"/>
+        <w:spacing w:after="0" w:line="360" w:lineRule="auto"/>
         <w:rPr>
           <w:rFonts w:ascii="TimesNewRomanPS-BoldMT" w:cs="TimesNewRomanPS-BoldMT"/>
           <w:b/>
@@ -609,7 +685,7 @@
         <w:autoSpaceDE w:val="0"/>
         <w:autoSpaceDN w:val="0"/>
         <w:adjustRightInd w:val="0"/>
-        <w:spacing w:after="0" w:line="240" w:lineRule="auto"/>
+        <w:spacing w:after="0" w:line="360" w:lineRule="auto"/>
         <w:rPr>
           <w:rFonts w:ascii="TimesNewRomanPSMT" w:cs="TimesNewRomanPSMT"/>
           <w:color w:val="000000"/>
@@ -638,6 +714,7 @@
               <w:autoSpaceDE w:val="0"/>
               <w:autoSpaceDN w:val="0"/>
               <w:adjustRightInd w:val="0"/>
+              <w:spacing w:line="360" w:lineRule="auto"/>
               <w:rPr>
                 <w:rFonts w:ascii="TimesNewRomanPSMT" w:cs="TimesNewRomanPSMT"/>
                 <w:color w:val="000000"/>
@@ -664,6 +741,7 @@
               <w:autoSpaceDE w:val="0"/>
               <w:autoSpaceDN w:val="0"/>
               <w:adjustRightInd w:val="0"/>
+              <w:spacing w:line="360" w:lineRule="auto"/>
               <w:rPr>
                 <w:rFonts w:ascii="TimesNewRomanPSMT" w:cs="TimesNewRomanPSMT"/>
                 <w:color w:val="000000"/>
@@ -696,6 +774,7 @@
               <w:autoSpaceDE w:val="0"/>
               <w:autoSpaceDN w:val="0"/>
               <w:adjustRightInd w:val="0"/>
+              <w:spacing w:line="360" w:lineRule="auto"/>
               <w:rPr>
                 <w:rFonts w:ascii="TimesNewRomanPSMT" w:cs="TimesNewRomanPSMT"/>
                 <w:color w:val="000000"/>
@@ -722,6 +801,7 @@
               <w:autoSpaceDE w:val="0"/>
               <w:autoSpaceDN w:val="0"/>
               <w:adjustRightInd w:val="0"/>
+              <w:spacing w:line="360" w:lineRule="auto"/>
               <w:rPr>
                 <w:rFonts w:ascii="TimesNewRomanPSMT" w:cs="TimesNewRomanPSMT"/>
                 <w:color w:val="000000"/>
@@ -786,6 +866,7 @@
               <w:autoSpaceDE w:val="0"/>
               <w:autoSpaceDN w:val="0"/>
               <w:adjustRightInd w:val="0"/>
+              <w:spacing w:line="360" w:lineRule="auto"/>
               <w:rPr>
                 <w:rFonts w:ascii="TimesNewRomanPSMT" w:cs="TimesNewRomanPSMT"/>
                 <w:sz w:val="20"/>
@@ -811,6 +892,7 @@
               <w:autoSpaceDE w:val="0"/>
               <w:autoSpaceDN w:val="0"/>
               <w:adjustRightInd w:val="0"/>
+              <w:spacing w:line="360" w:lineRule="auto"/>
               <w:rPr>
                 <w:rFonts w:ascii="TimesNewRomanPS-ItalicMT" w:cs="TimesNewRomanPS-ItalicMT"/>
                 <w:i/>
@@ -848,6 +930,7 @@
               <w:autoSpaceDE w:val="0"/>
               <w:autoSpaceDN w:val="0"/>
               <w:adjustRightInd w:val="0"/>
+              <w:spacing w:line="360" w:lineRule="auto"/>
               <w:rPr>
                 <w:rFonts w:ascii="TimesNewRomanPS-ItalicMT" w:cs="TimesNewRomanPS-ItalicMT"/>
                 <w:i/>
@@ -881,6 +964,7 @@
               <w:autoSpaceDE w:val="0"/>
               <w:autoSpaceDN w:val="0"/>
               <w:adjustRightInd w:val="0"/>
+              <w:spacing w:line="360" w:lineRule="auto"/>
               <w:rPr>
                 <w:rFonts w:ascii="TimesNewRomanPSMT" w:cs="TimesNewRomanPSMT"/>
                 <w:sz w:val="20"/>
@@ -906,6 +990,7 @@
               <w:autoSpaceDE w:val="0"/>
               <w:autoSpaceDN w:val="0"/>
               <w:adjustRightInd w:val="0"/>
+              <w:spacing w:line="360" w:lineRule="auto"/>
               <w:rPr>
                 <w:rFonts w:ascii="TimesNewRomanPS-ItalicMT" w:cs="TimesNewRomanPS-ItalicMT"/>
                 <w:i/>
@@ -1067,7 +1152,7 @@
         <w:autoSpaceDE w:val="0"/>
         <w:autoSpaceDN w:val="0"/>
         <w:adjustRightInd w:val="0"/>
-        <w:spacing w:after="0" w:line="240" w:lineRule="auto"/>
+        <w:spacing w:after="0" w:line="360" w:lineRule="auto"/>
         <w:rPr>
           <w:rFonts w:ascii="TimesNewRomanPSMT" w:cs="TimesNewRomanPSMT"/>
           <w:color w:val="000000"/>
@@ -1081,58 +1166,57 @@
         <w:autoSpaceDE w:val="0"/>
         <w:autoSpaceDN w:val="0"/>
         <w:adjustRightInd w:val="0"/>
-        <w:spacing w:after="0" w:line="240" w:lineRule="auto"/>
-        <w:rPr>
-          <w:rFonts w:ascii="TimesNewRomanPS-BoldMT" w:cs="TimesNewRomanPS-BoldMT"/>
-          <w:b/>
-          <w:bCs/>
-          <w:color w:val="000000"/>
-          <w:sz w:val="20"/>
-          <w:szCs w:val="20"/>
-        </w:rPr>
-      </w:pPr>
-    </w:p>
-    <w:p>
-      <w:pPr>
-        <w:autoSpaceDE w:val="0"/>
-        <w:autoSpaceDN w:val="0"/>
-        <w:adjustRightInd w:val="0"/>
-        <w:spacing w:after="0" w:line="240" w:lineRule="auto"/>
-        <w:rPr>
-          <w:rFonts w:ascii="TimesNewRomanPS-BoldMT" w:cs="TimesNewRomanPS-BoldMT"/>
-          <w:b/>
-          <w:bCs/>
-          <w:color w:val="000000"/>
-          <w:sz w:val="20"/>
-          <w:szCs w:val="20"/>
-        </w:rPr>
-      </w:pPr>
-    </w:p>
-    <w:p>
-      <w:pPr>
-        <w:autoSpaceDE w:val="0"/>
-        <w:autoSpaceDN w:val="0"/>
-        <w:adjustRightInd w:val="0"/>
-        <w:spacing w:after="0" w:line="240" w:lineRule="auto"/>
-        <w:rPr>
-          <w:rFonts w:ascii="TimesNewRomanPS-BoldMT" w:cs="TimesNewRomanPS-BoldMT"/>
-          <w:b/>
-          <w:bCs/>
-          <w:color w:val="000000"/>
-          <w:sz w:val="20"/>
-          <w:szCs w:val="20"/>
-        </w:rPr>
-      </w:pPr>
-      <w:r>
-        <w:rPr>
-          <w:rFonts w:ascii="TimesNewRomanPS-BoldMT" w:cs="TimesNewRomanPS-BoldMT"/>
-          <w:b/>
-          <w:bCs/>
-          <w:color w:val="000000"/>
-          <w:sz w:val="20"/>
-          <w:szCs w:val="20"/>
-        </w:rPr>
-        <w:lastRenderedPageBreak/>
+        <w:spacing w:after="0" w:line="360" w:lineRule="auto"/>
+        <w:rPr>
+          <w:rFonts w:ascii="TimesNewRomanPS-BoldMT" w:cs="TimesNewRomanPS-BoldMT"/>
+          <w:b/>
+          <w:bCs/>
+          <w:color w:val="000000"/>
+          <w:sz w:val="20"/>
+          <w:szCs w:val="20"/>
+        </w:rPr>
+      </w:pPr>
+    </w:p>
+    <w:p>
+      <w:pPr>
+        <w:autoSpaceDE w:val="0"/>
+        <w:autoSpaceDN w:val="0"/>
+        <w:adjustRightInd w:val="0"/>
+        <w:spacing w:after="0" w:line="360" w:lineRule="auto"/>
+        <w:rPr>
+          <w:rFonts w:ascii="TimesNewRomanPS-BoldMT" w:cs="TimesNewRomanPS-BoldMT"/>
+          <w:b/>
+          <w:bCs/>
+          <w:color w:val="000000"/>
+          <w:sz w:val="20"/>
+          <w:szCs w:val="20"/>
+        </w:rPr>
+      </w:pPr>
+    </w:p>
+    <w:p>
+      <w:pPr>
+        <w:autoSpaceDE w:val="0"/>
+        <w:autoSpaceDN w:val="0"/>
+        <w:adjustRightInd w:val="0"/>
+        <w:spacing w:after="0" w:line="360" w:lineRule="auto"/>
+        <w:rPr>
+          <w:rFonts w:ascii="TimesNewRomanPS-BoldMT" w:cs="TimesNewRomanPS-BoldMT"/>
+          <w:b/>
+          <w:bCs/>
+          <w:color w:val="000000"/>
+          <w:sz w:val="20"/>
+          <w:szCs w:val="20"/>
+        </w:rPr>
+      </w:pPr>
+      <w:r>
+        <w:rPr>
+          <w:rFonts w:ascii="TimesNewRomanPS-BoldMT" w:cs="TimesNewRomanPS-BoldMT"/>
+          <w:b/>
+          <w:bCs/>
+          <w:color w:val="000000"/>
+          <w:sz w:val="20"/>
+          <w:szCs w:val="20"/>
+        </w:rPr>
         <w:t>2.2 Product Position Statement</w:t>
       </w:r>
     </w:p>
@@ -1141,7 +1225,7 @@
         <w:autoSpaceDE w:val="0"/>
         <w:autoSpaceDN w:val="0"/>
         <w:adjustRightInd w:val="0"/>
-        <w:spacing w:after="0" w:line="240" w:lineRule="auto"/>
+        <w:spacing w:after="0" w:line="360" w:lineRule="auto"/>
         <w:rPr>
           <w:rFonts w:ascii="TimesNewRomanPS-ItalicMT" w:cs="TimesNewRomanPS-ItalicMT"/>
           <w:i/>
@@ -1170,7 +1254,7 @@
         <w:autoSpaceDE w:val="0"/>
         <w:autoSpaceDN w:val="0"/>
         <w:adjustRightInd w:val="0"/>
-        <w:spacing w:after="0" w:line="240" w:lineRule="auto"/>
+        <w:spacing w:after="0" w:line="360" w:lineRule="auto"/>
         <w:rPr>
           <w:rFonts w:ascii="TimesNewRomanPS-ItalicMT" w:cs="TimesNewRomanPS-ItalicMT"/>
           <w:i/>
@@ -1199,7 +1283,7 @@
         <w:autoSpaceDE w:val="0"/>
         <w:autoSpaceDN w:val="0"/>
         <w:adjustRightInd w:val="0"/>
-        <w:spacing w:after="0" w:line="240" w:lineRule="auto"/>
+        <w:spacing w:after="0" w:line="360" w:lineRule="auto"/>
         <w:rPr>
           <w:rFonts w:ascii="TimesNewRomanPSMT" w:cs="TimesNewRomanPSMT"/>
           <w:color w:val="000000"/>
@@ -1228,6 +1312,7 @@
               <w:autoSpaceDE w:val="0"/>
               <w:autoSpaceDN w:val="0"/>
               <w:adjustRightInd w:val="0"/>
+              <w:spacing w:line="360" w:lineRule="auto"/>
               <w:rPr>
                 <w:rFonts w:ascii="TimesNewRomanPSMT" w:cs="TimesNewRomanPSMT"/>
                 <w:color w:val="000000"/>
@@ -1254,6 +1339,7 @@
               <w:autoSpaceDE w:val="0"/>
               <w:autoSpaceDN w:val="0"/>
               <w:adjustRightInd w:val="0"/>
+              <w:spacing w:line="360" w:lineRule="auto"/>
               <w:rPr>
                 <w:rFonts w:ascii="TimesNewRomanPSMT" w:cs="TimesNewRomanPSMT"/>
                 <w:color w:val="000000"/>
@@ -1286,6 +1372,7 @@
               <w:autoSpaceDE w:val="0"/>
               <w:autoSpaceDN w:val="0"/>
               <w:adjustRightInd w:val="0"/>
+              <w:spacing w:line="360" w:lineRule="auto"/>
               <w:rPr>
                 <w:rFonts w:ascii="TimesNewRomanPSMT" w:cs="TimesNewRomanPSMT"/>
                 <w:color w:val="000000"/>
@@ -1312,6 +1399,7 @@
               <w:autoSpaceDE w:val="0"/>
               <w:autoSpaceDN w:val="0"/>
               <w:adjustRightInd w:val="0"/>
+              <w:spacing w:line="360" w:lineRule="auto"/>
               <w:rPr>
                 <w:rFonts w:ascii="TimesNewRomanPSMT" w:cs="TimesNewRomanPSMT"/>
                 <w:color w:val="000000"/>
@@ -1344,6 +1432,7 @@
               <w:autoSpaceDE w:val="0"/>
               <w:autoSpaceDN w:val="0"/>
               <w:adjustRightInd w:val="0"/>
+              <w:spacing w:line="360" w:lineRule="auto"/>
               <w:rPr>
                 <w:rFonts w:ascii="TimesNewRomanPSMT" w:cs="TimesNewRomanPSMT"/>
                 <w:sz w:val="20"/>
@@ -1369,6 +1458,7 @@
               <w:autoSpaceDE w:val="0"/>
               <w:autoSpaceDN w:val="0"/>
               <w:adjustRightInd w:val="0"/>
+              <w:spacing w:line="360" w:lineRule="auto"/>
               <w:rPr>
                 <w:rFonts w:ascii="TimesNewRomanPS-ItalicMT" w:cs="TimesNewRomanPS-ItalicMT"/>
                 <w:i/>
@@ -1404,6 +1494,7 @@
               <w:autoSpaceDE w:val="0"/>
               <w:autoSpaceDN w:val="0"/>
               <w:adjustRightInd w:val="0"/>
+              <w:spacing w:line="360" w:lineRule="auto"/>
               <w:rPr>
                 <w:rFonts w:ascii="TimesNewRomanPSMT" w:cs="TimesNewRomanPSMT"/>
                 <w:sz w:val="20"/>
@@ -1429,6 +1520,7 @@
               <w:autoSpaceDE w:val="0"/>
               <w:autoSpaceDN w:val="0"/>
               <w:adjustRightInd w:val="0"/>
+              <w:spacing w:line="360" w:lineRule="auto"/>
               <w:rPr>
                 <w:rFonts w:ascii="TimesNewRomanPS-ItalicMT" w:cs="TimesNewRomanPS-ItalicMT"/>
                 <w:i/>
@@ -1464,6 +1556,7 @@
               <w:autoSpaceDE w:val="0"/>
               <w:autoSpaceDN w:val="0"/>
               <w:adjustRightInd w:val="0"/>
+              <w:spacing w:line="360" w:lineRule="auto"/>
               <w:rPr>
                 <w:rFonts w:ascii="TimesNewRomanPSMT" w:cs="TimesNewRomanPSMT"/>
                 <w:sz w:val="20"/>
@@ -1489,6 +1582,7 @@
               <w:autoSpaceDE w:val="0"/>
               <w:autoSpaceDN w:val="0"/>
               <w:adjustRightInd w:val="0"/>
+              <w:spacing w:line="360" w:lineRule="auto"/>
               <w:rPr>
                 <w:rFonts w:ascii="TimesNewRomanPS-ItalicMT" w:cs="TimesNewRomanPS-ItalicMT"/>
                 <w:i/>
@@ -1524,6 +1618,7 @@
               <w:autoSpaceDE w:val="0"/>
               <w:autoSpaceDN w:val="0"/>
               <w:adjustRightInd w:val="0"/>
+              <w:spacing w:line="360" w:lineRule="auto"/>
               <w:rPr>
                 <w:rFonts w:ascii="TimesNewRomanPSMT" w:cs="TimesNewRomanPSMT"/>
                 <w:sz w:val="20"/>
@@ -1549,6 +1644,7 @@
               <w:autoSpaceDE w:val="0"/>
               <w:autoSpaceDN w:val="0"/>
               <w:adjustRightInd w:val="0"/>
+              <w:spacing w:line="360" w:lineRule="auto"/>
               <w:rPr>
                 <w:rFonts w:ascii="TimesNewRomanPS-ItalicMT" w:cs="TimesNewRomanPS-ItalicMT"/>
                 <w:i/>
@@ -1580,7 +1676,7 @@
         <w:autoSpaceDE w:val="0"/>
         <w:autoSpaceDN w:val="0"/>
         <w:adjustRightInd w:val="0"/>
-        <w:spacing w:after="0" w:line="240" w:lineRule="auto"/>
+        <w:spacing w:after="0" w:line="360" w:lineRule="auto"/>
         <w:rPr>
           <w:rFonts w:ascii="TimesNewRomanPSMT" w:cs="TimesNewRomanPSMT"/>
           <w:color w:val="000000"/>
@@ -1594,7 +1690,7 @@
         <w:autoSpaceDE w:val="0"/>
         <w:autoSpaceDN w:val="0"/>
         <w:adjustRightInd w:val="0"/>
-        <w:spacing w:after="0" w:line="240" w:lineRule="auto"/>
+        <w:spacing w:after="0" w:line="360" w:lineRule="auto"/>
         <w:rPr>
           <w:rFonts w:ascii="TimesNewRomanPSMT" w:cs="TimesNewRomanPSMT"/>
           <w:color w:val="000000"/>
@@ -1608,24 +1704,24 @@
         <w:autoSpaceDE w:val="0"/>
         <w:autoSpaceDN w:val="0"/>
         <w:adjustRightInd w:val="0"/>
-        <w:spacing w:after="0" w:line="240" w:lineRule="auto"/>
-        <w:rPr>
-          <w:rFonts w:ascii="TimesNewRomanPS-ItalicMT" w:cs="TimesNewRomanPS-ItalicMT"/>
-          <w:i/>
-          <w:iCs/>
-          <w:color w:val="0000FF"/>
-          <w:sz w:val="20"/>
-          <w:szCs w:val="20"/>
-          <w:lang w:bidi="he-IL"/>
-        </w:rPr>
-      </w:pPr>
-    </w:p>
-    <w:p>
-      <w:pPr>
-        <w:autoSpaceDE w:val="0"/>
-        <w:autoSpaceDN w:val="0"/>
-        <w:adjustRightInd w:val="0"/>
-        <w:spacing w:after="0" w:line="240" w:lineRule="auto"/>
+        <w:spacing w:after="0" w:line="360" w:lineRule="auto"/>
+        <w:rPr>
+          <w:rFonts w:ascii="TimesNewRomanPS-ItalicMT" w:cs="TimesNewRomanPS-ItalicMT"/>
+          <w:i/>
+          <w:iCs/>
+          <w:color w:val="0000FF"/>
+          <w:sz w:val="20"/>
+          <w:szCs w:val="20"/>
+          <w:lang w:bidi="he-IL"/>
+        </w:rPr>
+      </w:pPr>
+    </w:p>
+    <w:p>
+      <w:pPr>
+        <w:autoSpaceDE w:val="0"/>
+        <w:autoSpaceDN w:val="0"/>
+        <w:adjustRightInd w:val="0"/>
+        <w:spacing w:after="0" w:line="360" w:lineRule="auto"/>
         <w:rPr>
           <w:rFonts w:ascii="TimesNewRomanPS-ItalicMT" w:cs="TimesNewRomanPS-ItalicMT"/>
           <w:i/>
@@ -1654,7 +1750,7 @@
         <w:autoSpaceDE w:val="0"/>
         <w:autoSpaceDN w:val="0"/>
         <w:adjustRightInd w:val="0"/>
-        <w:spacing w:after="0" w:line="240" w:lineRule="auto"/>
+        <w:spacing w:after="0" w:line="360" w:lineRule="auto"/>
         <w:rPr>
           <w:rFonts w:ascii="TimesNewRomanPS-ItalicMT" w:cs="TimesNewRomanPS-ItalicMT"/>
           <w:i/>
@@ -1683,7 +1779,7 @@
         <w:autoSpaceDE w:val="0"/>
         <w:autoSpaceDN w:val="0"/>
         <w:adjustRightInd w:val="0"/>
-        <w:spacing w:after="0" w:line="240" w:lineRule="auto"/>
+        <w:spacing w:after="0" w:line="360" w:lineRule="auto"/>
         <w:rPr>
           <w:rFonts w:ascii="TimesNewRomanPS-BoldMT" w:cs="TimesNewRomanPS-BoldMT"/>
           <w:b/>
@@ -1710,23 +1806,23 @@
         <w:autoSpaceDE w:val="0"/>
         <w:autoSpaceDN w:val="0"/>
         <w:adjustRightInd w:val="0"/>
-        <w:spacing w:after="0" w:line="240" w:lineRule="auto"/>
-        <w:rPr>
-          <w:rFonts w:ascii="TimesNewRomanPS-BoldMT" w:cs="TimesNewRomanPS-BoldMT"/>
-          <w:b/>
-          <w:bCs/>
-          <w:color w:val="000000"/>
-          <w:sz w:val="24"/>
-          <w:szCs w:val="24"/>
-        </w:rPr>
-      </w:pPr>
-    </w:p>
-    <w:p>
-      <w:pPr>
-        <w:autoSpaceDE w:val="0"/>
-        <w:autoSpaceDN w:val="0"/>
-        <w:adjustRightInd w:val="0"/>
-        <w:spacing w:after="0" w:line="240" w:lineRule="auto"/>
+        <w:spacing w:after="0" w:line="360" w:lineRule="auto"/>
+        <w:rPr>
+          <w:rFonts w:ascii="TimesNewRomanPS-BoldMT" w:cs="TimesNewRomanPS-BoldMT"/>
+          <w:b/>
+          <w:bCs/>
+          <w:color w:val="000000"/>
+          <w:sz w:val="24"/>
+          <w:szCs w:val="24"/>
+        </w:rPr>
+      </w:pPr>
+    </w:p>
+    <w:p>
+      <w:pPr>
+        <w:autoSpaceDE w:val="0"/>
+        <w:autoSpaceDN w:val="0"/>
+        <w:adjustRightInd w:val="0"/>
+        <w:spacing w:after="0" w:line="360" w:lineRule="auto"/>
         <w:rPr>
           <w:rFonts w:ascii="TimesNewRomanPS-BoldMT" w:cs="TimesNewRomanPS-BoldMT"/>
           <w:b/>
@@ -1753,39 +1849,39 @@
         <w:autoSpaceDE w:val="0"/>
         <w:autoSpaceDN w:val="0"/>
         <w:adjustRightInd w:val="0"/>
-        <w:spacing w:after="0" w:line="240" w:lineRule="auto"/>
-        <w:rPr>
-          <w:rFonts w:ascii="TimesNewRomanPS-BoldMT" w:cs="TimesNewRomanPS-BoldMT"/>
-          <w:b/>
-          <w:bCs/>
-          <w:color w:val="000000"/>
-          <w:sz w:val="20"/>
-          <w:szCs w:val="20"/>
-        </w:rPr>
-      </w:pPr>
-    </w:p>
-    <w:p>
-      <w:pPr>
-        <w:autoSpaceDE w:val="0"/>
-        <w:autoSpaceDN w:val="0"/>
-        <w:adjustRightInd w:val="0"/>
-        <w:spacing w:after="0" w:line="240" w:lineRule="auto"/>
-        <w:rPr>
-          <w:rFonts w:ascii="TimesNewRomanPS-BoldMT" w:cs="TimesNewRomanPS-BoldMT"/>
-          <w:b/>
-          <w:bCs/>
-          <w:color w:val="000000"/>
-          <w:sz w:val="20"/>
-          <w:szCs w:val="20"/>
-        </w:rPr>
-      </w:pPr>
-    </w:p>
-    <w:p>
-      <w:pPr>
-        <w:autoSpaceDE w:val="0"/>
-        <w:autoSpaceDN w:val="0"/>
-        <w:adjustRightInd w:val="0"/>
-        <w:spacing w:after="0" w:line="240" w:lineRule="auto"/>
+        <w:spacing w:after="0" w:line="360" w:lineRule="auto"/>
+        <w:rPr>
+          <w:rFonts w:ascii="TimesNewRomanPS-BoldMT" w:cs="TimesNewRomanPS-BoldMT"/>
+          <w:b/>
+          <w:bCs/>
+          <w:color w:val="000000"/>
+          <w:sz w:val="20"/>
+          <w:szCs w:val="20"/>
+        </w:rPr>
+      </w:pPr>
+    </w:p>
+    <w:p>
+      <w:pPr>
+        <w:autoSpaceDE w:val="0"/>
+        <w:autoSpaceDN w:val="0"/>
+        <w:adjustRightInd w:val="0"/>
+        <w:spacing w:after="0" w:line="360" w:lineRule="auto"/>
+        <w:rPr>
+          <w:rFonts w:ascii="TimesNewRomanPS-BoldMT" w:cs="TimesNewRomanPS-BoldMT"/>
+          <w:b/>
+          <w:bCs/>
+          <w:color w:val="000000"/>
+          <w:sz w:val="20"/>
+          <w:szCs w:val="20"/>
+        </w:rPr>
+      </w:pPr>
+    </w:p>
+    <w:p>
+      <w:pPr>
+        <w:autoSpaceDE w:val="0"/>
+        <w:autoSpaceDN w:val="0"/>
+        <w:adjustRightInd w:val="0"/>
+        <w:spacing w:after="0" w:line="360" w:lineRule="auto"/>
         <w:rPr>
           <w:rFonts w:ascii="TimesNewRomanPS-BoldMT" w:cs="TimesNewRomanPS-BoldMT"/>
           <w:b/>
@@ -1812,23 +1908,23 @@
         <w:autoSpaceDE w:val="0"/>
         <w:autoSpaceDN w:val="0"/>
         <w:adjustRightInd w:val="0"/>
-        <w:spacing w:after="0" w:line="240" w:lineRule="auto"/>
-        <w:rPr>
-          <w:rFonts w:ascii="TimesNewRomanPS-BoldMT" w:cs="TimesNewRomanPS-BoldMT"/>
-          <w:b/>
-          <w:bCs/>
-          <w:color w:val="000000"/>
-          <w:sz w:val="20"/>
-          <w:szCs w:val="20"/>
-        </w:rPr>
-      </w:pPr>
-    </w:p>
-    <w:p>
-      <w:pPr>
-        <w:autoSpaceDE w:val="0"/>
-        <w:autoSpaceDN w:val="0"/>
-        <w:adjustRightInd w:val="0"/>
-        <w:spacing w:after="0" w:line="240" w:lineRule="auto"/>
+        <w:spacing w:after="0" w:line="360" w:lineRule="auto"/>
+        <w:rPr>
+          <w:rFonts w:ascii="TimesNewRomanPS-BoldMT" w:cs="TimesNewRomanPS-BoldMT"/>
+          <w:b/>
+          <w:bCs/>
+          <w:color w:val="000000"/>
+          <w:sz w:val="20"/>
+          <w:szCs w:val="20"/>
+        </w:rPr>
+      </w:pPr>
+    </w:p>
+    <w:p>
+      <w:pPr>
+        <w:autoSpaceDE w:val="0"/>
+        <w:autoSpaceDN w:val="0"/>
+        <w:adjustRightInd w:val="0"/>
+        <w:spacing w:after="0" w:line="360" w:lineRule="auto"/>
         <w:rPr>
           <w:rFonts w:ascii="TimesNewRomanPS-ItalicMT" w:cs="TimesNewRomanPS-ItalicMT"/>
           <w:i/>
@@ -1857,7 +1953,7 @@
         <w:autoSpaceDE w:val="0"/>
         <w:autoSpaceDN w:val="0"/>
         <w:adjustRightInd w:val="0"/>
-        <w:spacing w:after="0" w:line="240" w:lineRule="auto"/>
+        <w:spacing w:after="0" w:line="360" w:lineRule="auto"/>
         <w:rPr>
           <w:rFonts w:ascii="TimesNewRomanPS-ItalicMT" w:cs="TimesNewRomanPS-ItalicMT"/>
           <w:i/>
@@ -1886,7 +1982,7 @@
         <w:autoSpaceDE w:val="0"/>
         <w:autoSpaceDN w:val="0"/>
         <w:adjustRightInd w:val="0"/>
-        <w:spacing w:after="0" w:line="240" w:lineRule="auto"/>
+        <w:spacing w:after="0" w:line="360" w:lineRule="auto"/>
         <w:rPr>
           <w:rFonts w:ascii="TimesNewRomanPS-ItalicMT" w:cs="TimesNewRomanPS-ItalicMT"/>
           <w:i/>
@@ -1915,7 +2011,7 @@
         <w:autoSpaceDE w:val="0"/>
         <w:autoSpaceDN w:val="0"/>
         <w:adjustRightInd w:val="0"/>
-        <w:spacing w:after="0" w:line="240" w:lineRule="auto"/>
+        <w:spacing w:after="0" w:line="360" w:lineRule="auto"/>
         <w:rPr>
           <w:rFonts w:ascii="TimesNewRomanPS-ItalicMT" w:cs="TimesNewRomanPS-ItalicMT"/>
           <w:i/>
@@ -1944,7 +2040,7 @@
         <w:autoSpaceDE w:val="0"/>
         <w:autoSpaceDN w:val="0"/>
         <w:adjustRightInd w:val="0"/>
-        <w:spacing w:after="0" w:line="240" w:lineRule="auto"/>
+        <w:spacing w:after="0" w:line="360" w:lineRule="auto"/>
         <w:rPr>
           <w:rFonts w:ascii="TimesNewRomanPS-ItalicMT" w:cs="TimesNewRomanPS-ItalicMT"/>
           <w:i/>
@@ -1973,7 +2069,7 @@
         <w:autoSpaceDE w:val="0"/>
         <w:autoSpaceDN w:val="0"/>
         <w:adjustRightInd w:val="0"/>
-        <w:spacing w:after="0" w:line="240" w:lineRule="auto"/>
+        <w:spacing w:after="0" w:line="360" w:lineRule="auto"/>
         <w:rPr>
           <w:rFonts w:ascii="TimesNewRomanPS-ItalicMT" w:cs="TimesNewRomanPS-ItalicMT"/>
           <w:i/>
@@ -2002,7 +2098,7 @@
         <w:autoSpaceDE w:val="0"/>
         <w:autoSpaceDN w:val="0"/>
         <w:adjustRightInd w:val="0"/>
-        <w:spacing w:after="0" w:line="240" w:lineRule="auto"/>
+        <w:spacing w:after="0" w:line="360" w:lineRule="auto"/>
         <w:rPr>
           <w:rFonts w:ascii="TimesNewRomanPS-ItalicMT" w:cs="TimesNewRomanPS-ItalicMT"/>
           <w:i/>
@@ -2031,7 +2127,7 @@
         <w:autoSpaceDE w:val="0"/>
         <w:autoSpaceDN w:val="0"/>
         <w:adjustRightInd w:val="0"/>
-        <w:spacing w:after="0" w:line="240" w:lineRule="auto"/>
+        <w:spacing w:after="0" w:line="360" w:lineRule="auto"/>
         <w:rPr>
           <w:rFonts w:ascii="TimesNewRomanPS-ItalicMT" w:cs="TimesNewRomanPS-ItalicMT"/>
           <w:i/>
@@ -2060,24 +2156,24 @@
         <w:autoSpaceDE w:val="0"/>
         <w:autoSpaceDN w:val="0"/>
         <w:adjustRightInd w:val="0"/>
-        <w:spacing w:after="0" w:line="240" w:lineRule="auto"/>
-        <w:rPr>
-          <w:rFonts w:ascii="TimesNewRomanPS-ItalicMT" w:cs="TimesNewRomanPS-ItalicMT"/>
-          <w:i/>
-          <w:iCs/>
-          <w:color w:val="0000FF"/>
-          <w:sz w:val="20"/>
-          <w:szCs w:val="20"/>
-          <w:lang w:bidi="he-IL"/>
-        </w:rPr>
-      </w:pPr>
-    </w:p>
-    <w:p>
-      <w:pPr>
-        <w:autoSpaceDE w:val="0"/>
-        <w:autoSpaceDN w:val="0"/>
-        <w:adjustRightInd w:val="0"/>
-        <w:spacing w:after="0" w:line="240" w:lineRule="auto"/>
+        <w:spacing w:after="0" w:line="360" w:lineRule="auto"/>
+        <w:rPr>
+          <w:rFonts w:ascii="TimesNewRomanPS-ItalicMT" w:cs="TimesNewRomanPS-ItalicMT"/>
+          <w:i/>
+          <w:iCs/>
+          <w:color w:val="0000FF"/>
+          <w:sz w:val="20"/>
+          <w:szCs w:val="20"/>
+          <w:lang w:bidi="he-IL"/>
+        </w:rPr>
+      </w:pPr>
+    </w:p>
+    <w:p>
+      <w:pPr>
+        <w:autoSpaceDE w:val="0"/>
+        <w:autoSpaceDN w:val="0"/>
+        <w:adjustRightInd w:val="0"/>
+        <w:spacing w:after="0" w:line="360" w:lineRule="auto"/>
         <w:rPr>
           <w:rFonts w:ascii="TimesNewRomanPS-BoldMT" w:cs="TimesNewRomanPS-BoldMT"/>
           <w:b/>
@@ -2104,23 +2200,23 @@
         <w:autoSpaceDE w:val="0"/>
         <w:autoSpaceDN w:val="0"/>
         <w:adjustRightInd w:val="0"/>
-        <w:spacing w:after="0" w:line="240" w:lineRule="auto"/>
-        <w:rPr>
-          <w:rFonts w:ascii="TimesNewRomanPS-BoldMT" w:cs="TimesNewRomanPS-BoldMT"/>
-          <w:b/>
-          <w:bCs/>
-          <w:color w:val="000000"/>
-          <w:sz w:val="24"/>
-          <w:szCs w:val="24"/>
-        </w:rPr>
-      </w:pPr>
-    </w:p>
-    <w:p>
-      <w:pPr>
-        <w:autoSpaceDE w:val="0"/>
-        <w:autoSpaceDN w:val="0"/>
-        <w:adjustRightInd w:val="0"/>
-        <w:spacing w:after="0" w:line="240" w:lineRule="auto"/>
+        <w:spacing w:after="0" w:line="360" w:lineRule="auto"/>
+        <w:rPr>
+          <w:rFonts w:ascii="TimesNewRomanPS-BoldMT" w:cs="TimesNewRomanPS-BoldMT"/>
+          <w:b/>
+          <w:bCs/>
+          <w:color w:val="000000"/>
+          <w:sz w:val="24"/>
+          <w:szCs w:val="24"/>
+        </w:rPr>
+      </w:pPr>
+    </w:p>
+    <w:p>
+      <w:pPr>
+        <w:autoSpaceDE w:val="0"/>
+        <w:autoSpaceDN w:val="0"/>
+        <w:adjustRightInd w:val="0"/>
+        <w:spacing w:after="0" w:line="360" w:lineRule="auto"/>
         <w:rPr>
           <w:rFonts w:ascii="TimesNewRomanPS-BoldMT" w:cs="TimesNewRomanPS-BoldMT"/>
           <w:b/>
@@ -2147,7 +2243,7 @@
         <w:autoSpaceDE w:val="0"/>
         <w:autoSpaceDN w:val="0"/>
         <w:adjustRightInd w:val="0"/>
-        <w:spacing w:after="0" w:line="240" w:lineRule="auto"/>
+        <w:spacing w:after="0" w:line="360" w:lineRule="auto"/>
         <w:rPr>
           <w:rFonts w:ascii="TimesNewRomanPS-ItalicMT" w:cs="TimesNewRomanPS-ItalicMT"/>
           <w:i/>
@@ -2202,7 +2298,7 @@
         <w:autoSpaceDE w:val="0"/>
         <w:autoSpaceDN w:val="0"/>
         <w:adjustRightInd w:val="0"/>
-        <w:spacing w:after="0" w:line="240" w:lineRule="auto"/>
+        <w:spacing w:after="0" w:line="360" w:lineRule="auto"/>
         <w:rPr>
           <w:rFonts w:ascii="TimesNewRomanPS-ItalicMT" w:cs="TimesNewRomanPS-ItalicMT"/>
           <w:i/>
@@ -2255,7 +2351,7 @@
         <w:autoSpaceDE w:val="0"/>
         <w:autoSpaceDN w:val="0"/>
         <w:adjustRightInd w:val="0"/>
-        <w:spacing w:after="0" w:line="240" w:lineRule="auto"/>
+        <w:spacing w:after="0" w:line="360" w:lineRule="auto"/>
         <w:rPr>
           <w:rFonts w:ascii="TimesNewRomanPS-ItalicMT" w:cs="TimesNewRomanPS-ItalicMT"/>
           <w:i/>
@@ -2284,7 +2380,7 @@
         <w:autoSpaceDE w:val="0"/>
         <w:autoSpaceDN w:val="0"/>
         <w:adjustRightInd w:val="0"/>
-        <w:spacing w:after="0" w:line="240" w:lineRule="auto"/>
+        <w:spacing w:after="0" w:line="360" w:lineRule="auto"/>
         <w:rPr>
           <w:rFonts w:ascii="TimesNewRomanPS-ItalicMT" w:cs="TimesNewRomanPS-ItalicMT"/>
           <w:i/>
@@ -2313,7 +2409,7 @@
         <w:autoSpaceDE w:val="0"/>
         <w:autoSpaceDN w:val="0"/>
         <w:adjustRightInd w:val="0"/>
-        <w:spacing w:after="0" w:line="240" w:lineRule="auto"/>
+        <w:spacing w:after="0" w:line="360" w:lineRule="auto"/>
         <w:rPr>
           <w:rFonts w:ascii="TimesNewRomanPS-ItalicMT" w:cs="TimesNewRomanPS-ItalicMT"/>
           <w:i/>
@@ -2342,24 +2438,24 @@
         <w:autoSpaceDE w:val="0"/>
         <w:autoSpaceDN w:val="0"/>
         <w:adjustRightInd w:val="0"/>
-        <w:spacing w:after="0" w:line="240" w:lineRule="auto"/>
-        <w:rPr>
-          <w:rFonts w:ascii="TimesNewRomanPS-ItalicMT" w:cs="TimesNewRomanPS-ItalicMT"/>
-          <w:i/>
-          <w:iCs/>
-          <w:color w:val="0000FF"/>
-          <w:sz w:val="20"/>
-          <w:szCs w:val="20"/>
-          <w:lang w:bidi="he-IL"/>
-        </w:rPr>
-      </w:pPr>
-    </w:p>
-    <w:p>
-      <w:pPr>
-        <w:autoSpaceDE w:val="0"/>
-        <w:autoSpaceDN w:val="0"/>
-        <w:adjustRightInd w:val="0"/>
-        <w:spacing w:after="0" w:line="240" w:lineRule="auto"/>
+        <w:spacing w:after="0" w:line="360" w:lineRule="auto"/>
+        <w:rPr>
+          <w:rFonts w:ascii="TimesNewRomanPS-ItalicMT" w:cs="TimesNewRomanPS-ItalicMT"/>
+          <w:i/>
+          <w:iCs/>
+          <w:color w:val="0000FF"/>
+          <w:sz w:val="20"/>
+          <w:szCs w:val="20"/>
+          <w:lang w:bidi="he-IL"/>
+        </w:rPr>
+      </w:pPr>
+    </w:p>
+    <w:p>
+      <w:pPr>
+        <w:autoSpaceDE w:val="0"/>
+        <w:autoSpaceDN w:val="0"/>
+        <w:adjustRightInd w:val="0"/>
+        <w:spacing w:after="0" w:line="360" w:lineRule="auto"/>
         <w:rPr>
           <w:rFonts w:ascii="TimesNewRomanPS-BoldMT" w:cs="TimesNewRomanPS-BoldMT"/>
           <w:b/>
@@ -2386,7 +2482,7 @@
         <w:autoSpaceDE w:val="0"/>
         <w:autoSpaceDN w:val="0"/>
         <w:adjustRightInd w:val="0"/>
-        <w:spacing w:after="0" w:line="240" w:lineRule="auto"/>
+        <w:spacing w:after="0" w:line="360" w:lineRule="auto"/>
         <w:rPr>
           <w:rFonts w:ascii="TimesNewRomanPS-ItalicMT" w:cs="TimesNewRomanPS-ItalicMT"/>
           <w:i/>
@@ -2441,7 +2537,7 @@
         <w:autoSpaceDE w:val="0"/>
         <w:autoSpaceDN w:val="0"/>
         <w:adjustRightInd w:val="0"/>
-        <w:spacing w:after="0" w:line="240" w:lineRule="auto"/>
+        <w:spacing w:after="0" w:line="360" w:lineRule="auto"/>
         <w:rPr>
           <w:rFonts w:ascii="TimesNewRomanPS-ItalicMT" w:cs="TimesNewRomanPS-ItalicMT"/>
           <w:i/>
@@ -2496,7 +2592,7 @@
         <w:autoSpaceDE w:val="0"/>
         <w:autoSpaceDN w:val="0"/>
         <w:adjustRightInd w:val="0"/>
-        <w:spacing w:after="0" w:line="240" w:lineRule="auto"/>
+        <w:spacing w:after="0" w:line="360" w:lineRule="auto"/>
         <w:rPr>
           <w:rFonts w:ascii="TimesNewRomanPS-ItalicMT" w:cs="TimesNewRomanPS-ItalicMT"/>
           <w:i/>
@@ -2525,7 +2621,7 @@
         <w:autoSpaceDE w:val="0"/>
         <w:autoSpaceDN w:val="0"/>
         <w:adjustRightInd w:val="0"/>
-        <w:spacing w:after="0" w:line="240" w:lineRule="auto"/>
+        <w:spacing w:after="0" w:line="360" w:lineRule="auto"/>
         <w:rPr>
           <w:rFonts w:ascii="TimesNewRomanPS-ItalicMT" w:cs="TimesNewRomanPS-ItalicMT"/>
           <w:i/>
@@ -2580,24 +2676,24 @@
         <w:autoSpaceDE w:val="0"/>
         <w:autoSpaceDN w:val="0"/>
         <w:adjustRightInd w:val="0"/>
-        <w:spacing w:after="0" w:line="240" w:lineRule="auto"/>
-        <w:rPr>
-          <w:rFonts w:ascii="TimesNewRomanPS-ItalicMT" w:cs="TimesNewRomanPS-ItalicMT"/>
-          <w:i/>
-          <w:iCs/>
-          <w:color w:val="0000FF"/>
-          <w:sz w:val="20"/>
-          <w:szCs w:val="20"/>
-          <w:lang w:bidi="he-IL"/>
-        </w:rPr>
-      </w:pPr>
-    </w:p>
-    <w:p>
-      <w:pPr>
-        <w:autoSpaceDE w:val="0"/>
-        <w:autoSpaceDN w:val="0"/>
-        <w:adjustRightInd w:val="0"/>
-        <w:spacing w:after="0" w:line="240" w:lineRule="auto"/>
+        <w:spacing w:after="0" w:line="360" w:lineRule="auto"/>
+        <w:rPr>
+          <w:rFonts w:ascii="TimesNewRomanPS-ItalicMT" w:cs="TimesNewRomanPS-ItalicMT"/>
+          <w:i/>
+          <w:iCs/>
+          <w:color w:val="0000FF"/>
+          <w:sz w:val="20"/>
+          <w:szCs w:val="20"/>
+          <w:lang w:bidi="he-IL"/>
+        </w:rPr>
+      </w:pPr>
+    </w:p>
+    <w:p>
+      <w:pPr>
+        <w:autoSpaceDE w:val="0"/>
+        <w:autoSpaceDN w:val="0"/>
+        <w:adjustRightInd w:val="0"/>
+        <w:spacing w:after="0" w:line="360" w:lineRule="auto"/>
         <w:rPr>
           <w:rFonts w:ascii="TimesNewRomanPS-BoldMT" w:cs="TimesNewRomanPS-BoldMT"/>
           <w:b/>
@@ -2624,23 +2720,23 @@
         <w:autoSpaceDE w:val="0"/>
         <w:autoSpaceDN w:val="0"/>
         <w:adjustRightInd w:val="0"/>
-        <w:spacing w:after="0" w:line="240" w:lineRule="auto"/>
-        <w:rPr>
-          <w:rFonts w:ascii="TimesNewRomanPS-BoldMT" w:cs="TimesNewRomanPS-BoldMT"/>
-          <w:b/>
-          <w:bCs/>
-          <w:color w:val="000000"/>
-          <w:sz w:val="20"/>
-          <w:szCs w:val="20"/>
-        </w:rPr>
-      </w:pPr>
-    </w:p>
-    <w:p>
-      <w:pPr>
-        <w:autoSpaceDE w:val="0"/>
-        <w:autoSpaceDN w:val="0"/>
-        <w:adjustRightInd w:val="0"/>
-        <w:spacing w:after="0" w:line="240" w:lineRule="auto"/>
+        <w:spacing w:after="0" w:line="360" w:lineRule="auto"/>
+        <w:rPr>
+          <w:rFonts w:ascii="TimesNewRomanPS-BoldMT" w:cs="TimesNewRomanPS-BoldMT"/>
+          <w:b/>
+          <w:bCs/>
+          <w:color w:val="000000"/>
+          <w:sz w:val="20"/>
+          <w:szCs w:val="20"/>
+        </w:rPr>
+      </w:pPr>
+    </w:p>
+    <w:p>
+      <w:pPr>
+        <w:autoSpaceDE w:val="0"/>
+        <w:autoSpaceDN w:val="0"/>
+        <w:adjustRightInd w:val="0"/>
+        <w:spacing w:after="0" w:line="360" w:lineRule="auto"/>
         <w:rPr>
           <w:rFonts w:ascii="TimesNewRomanPS-ItalicMT" w:cs="TimesNewRomanPS-ItalicMT"/>
           <w:i/>
@@ -2669,7 +2765,7 @@
         <w:autoSpaceDE w:val="0"/>
         <w:autoSpaceDN w:val="0"/>
         <w:adjustRightInd w:val="0"/>
-        <w:spacing w:after="0" w:line="240" w:lineRule="auto"/>
+        <w:spacing w:after="0" w:line="360" w:lineRule="auto"/>
         <w:rPr>
           <w:rFonts w:ascii="TimesNewRomanPS-ItalicMT" w:cs="TimesNewRomanPS-ItalicMT"/>
           <w:i/>
@@ -2698,57 +2794,57 @@
         <w:autoSpaceDE w:val="0"/>
         <w:autoSpaceDN w:val="0"/>
         <w:adjustRightInd w:val="0"/>
-        <w:spacing w:after="0" w:line="240" w:lineRule="auto"/>
-        <w:rPr>
-          <w:rFonts w:ascii="TimesNewRomanPS-ItalicMT" w:cs="TimesNewRomanPS-ItalicMT"/>
-          <w:i/>
-          <w:iCs/>
-          <w:color w:val="0000FF"/>
-          <w:sz w:val="20"/>
-          <w:szCs w:val="20"/>
-          <w:lang w:bidi="he-IL"/>
-        </w:rPr>
-      </w:pPr>
-    </w:p>
-    <w:p>
-      <w:pPr>
-        <w:autoSpaceDE w:val="0"/>
-        <w:autoSpaceDN w:val="0"/>
-        <w:adjustRightInd w:val="0"/>
-        <w:spacing w:after="0" w:line="240" w:lineRule="auto"/>
-        <w:rPr>
-          <w:rFonts w:ascii="TimesNewRomanPS-ItalicMT" w:cs="TimesNewRomanPS-ItalicMT"/>
-          <w:iCs/>
-          <w:color w:val="0000FF"/>
-          <w:sz w:val="20"/>
-          <w:szCs w:val="20"/>
-          <w:lang w:bidi="he-IL"/>
-        </w:rPr>
-      </w:pPr>
-    </w:p>
-    <w:p>
-      <w:pPr>
-        <w:autoSpaceDE w:val="0"/>
-        <w:autoSpaceDN w:val="0"/>
-        <w:adjustRightInd w:val="0"/>
-        <w:spacing w:after="0" w:line="240" w:lineRule="auto"/>
-        <w:rPr>
-          <w:rFonts w:ascii="TimesNewRomanPS-ItalicMT" w:cs="TimesNewRomanPS-ItalicMT"/>
-          <w:i/>
-          <w:iCs/>
-          <w:color w:val="0000FF"/>
-          <w:sz w:val="20"/>
-          <w:szCs w:val="20"/>
-          <w:lang w:bidi="he-IL"/>
-        </w:rPr>
-      </w:pPr>
-    </w:p>
-    <w:p>
-      <w:pPr>
-        <w:autoSpaceDE w:val="0"/>
-        <w:autoSpaceDN w:val="0"/>
-        <w:adjustRightInd w:val="0"/>
-        <w:spacing w:after="0" w:line="240" w:lineRule="auto"/>
+        <w:spacing w:after="0" w:line="360" w:lineRule="auto"/>
+        <w:rPr>
+          <w:rFonts w:ascii="TimesNewRomanPS-ItalicMT" w:cs="TimesNewRomanPS-ItalicMT"/>
+          <w:i/>
+          <w:iCs/>
+          <w:color w:val="0000FF"/>
+          <w:sz w:val="20"/>
+          <w:szCs w:val="20"/>
+          <w:lang w:bidi="he-IL"/>
+        </w:rPr>
+      </w:pPr>
+    </w:p>
+    <w:p>
+      <w:pPr>
+        <w:autoSpaceDE w:val="0"/>
+        <w:autoSpaceDN w:val="0"/>
+        <w:adjustRightInd w:val="0"/>
+        <w:spacing w:after="0" w:line="360" w:lineRule="auto"/>
+        <w:rPr>
+          <w:rFonts w:ascii="TimesNewRomanPS-ItalicMT" w:cs="TimesNewRomanPS-ItalicMT"/>
+          <w:iCs/>
+          <w:color w:val="0000FF"/>
+          <w:sz w:val="20"/>
+          <w:szCs w:val="20"/>
+          <w:lang w:bidi="he-IL"/>
+        </w:rPr>
+      </w:pPr>
+    </w:p>
+    <w:p>
+      <w:pPr>
+        <w:autoSpaceDE w:val="0"/>
+        <w:autoSpaceDN w:val="0"/>
+        <w:adjustRightInd w:val="0"/>
+        <w:spacing w:after="0" w:line="360" w:lineRule="auto"/>
+        <w:rPr>
+          <w:rFonts w:ascii="TimesNewRomanPS-ItalicMT" w:cs="TimesNewRomanPS-ItalicMT"/>
+          <w:i/>
+          <w:iCs/>
+          <w:color w:val="0000FF"/>
+          <w:sz w:val="20"/>
+          <w:szCs w:val="20"/>
+          <w:lang w:bidi="he-IL"/>
+        </w:rPr>
+      </w:pPr>
+    </w:p>
+    <w:p>
+      <w:pPr>
+        <w:autoSpaceDE w:val="0"/>
+        <w:autoSpaceDN w:val="0"/>
+        <w:adjustRightInd w:val="0"/>
+        <w:spacing w:after="0" w:line="360" w:lineRule="auto"/>
         <w:rPr>
           <w:rFonts w:ascii="TimesNewRomanPS-BoldMT" w:cs="TimesNewRomanPS-BoldMT"/>
           <w:b/>
@@ -2775,7 +2871,60 @@
         <w:autoSpaceDE w:val="0"/>
         <w:autoSpaceDN w:val="0"/>
         <w:adjustRightInd w:val="0"/>
-        <w:spacing w:after="0" w:line="240" w:lineRule="auto"/>
+        <w:spacing w:after="0" w:line="360" w:lineRule="auto"/>
+        <w:rPr>
+          <w:rFonts w:ascii="TimesNewRomanPS-ItalicMT" w:cs="TimesNewRomanPS-ItalicMT"/>
+          <w:i/>
+          <w:iCs/>
+          <w:color w:val="0000FF"/>
+          <w:sz w:val="20"/>
+          <w:szCs w:val="20"/>
+          <w:lang w:bidi="he-IL"/>
+        </w:rPr>
+      </w:pPr>
+      <w:r>
+        <w:rPr>
+          <w:rFonts w:ascii="TimesNewRomanPS-ItalicMT" w:cs="TimesNewRomanPS-ItalicMT"/>
+          <w:i/>
+          <w:iCs/>
+          <w:color w:val="0000FF"/>
+          <w:sz w:val="20"/>
+          <w:szCs w:val="20"/>
+          <w:lang w:bidi="he-IL"/>
+        </w:rPr>
+        <w:t>[Identify alternatives the stakeholder perceives as available. These can include buying a competitor</w:t>
+      </w:r>
+      <w:r>
+        <w:rPr>
+          <w:rFonts w:ascii="TimesNewRomanPS-ItalicMT" w:cs="TimesNewRomanPS-ItalicMT" w:hint="cs"/>
+          <w:i/>
+          <w:iCs/>
+          <w:color w:val="0000FF"/>
+          <w:sz w:val="20"/>
+          <w:szCs w:val="20"/>
+          <w:lang w:bidi="he-IL"/>
+        </w:rPr>
+        <w:t>’</w:t>
+      </w:r>
+      <w:r>
+        <w:rPr>
+          <w:rFonts w:ascii="TimesNewRomanPS-ItalicMT" w:cs="TimesNewRomanPS-ItalicMT"/>
+          <w:i/>
+          <w:iCs/>
+          <w:color w:val="0000FF"/>
+          <w:sz w:val="20"/>
+          <w:szCs w:val="20"/>
+          <w:lang w:bidi="he-IL"/>
+        </w:rPr>
+        <w:t>s</w:t>
+      </w:r>
+    </w:p>
+    <w:p>
+      <w:pPr>
+        <w:autoSpaceDE w:val="0"/>
+        <w:autoSpaceDN w:val="0"/>
+        <w:adjustRightInd w:val="0"/>
+        <w:spacing w:after="0" w:line="360" w:lineRule="auto"/>
         <w:rPr>
           <w:rFonts w:ascii="TimesNewRomanPS-ItalicMT" w:cs="TimesNewRomanPS-ItalicMT"/>
           <w:i/>
@@ -2797,59 +2946,6 @@
           <w:lang w:bidi="he-IL"/>
         </w:rPr>
         <w:lastRenderedPageBreak/>
-        <w:t>[Identify alternatives the stakeholder perceives as available. These can include buying a competitor</w:t>
-      </w:r>
-      <w:r>
-        <w:rPr>
-          <w:rFonts w:ascii="TimesNewRomanPS-ItalicMT" w:cs="TimesNewRomanPS-ItalicMT" w:hint="cs"/>
-          <w:i/>
-          <w:iCs/>
-          <w:color w:val="0000FF"/>
-          <w:sz w:val="20"/>
-          <w:szCs w:val="20"/>
-          <w:lang w:bidi="he-IL"/>
-        </w:rPr>
-        <w:t>’</w:t>
-      </w:r>
-      <w:r>
-        <w:rPr>
-          <w:rFonts w:ascii="TimesNewRomanPS-ItalicMT" w:cs="TimesNewRomanPS-ItalicMT"/>
-          <w:i/>
-          <w:iCs/>
-          <w:color w:val="0000FF"/>
-          <w:sz w:val="20"/>
-          <w:szCs w:val="20"/>
-          <w:lang w:bidi="he-IL"/>
-        </w:rPr>
-        <w:t>s</w:t>
-      </w:r>
-    </w:p>
-    <w:p>
-      <w:pPr>
-        <w:autoSpaceDE w:val="0"/>
-        <w:autoSpaceDN w:val="0"/>
-        <w:adjustRightInd w:val="0"/>
-        <w:spacing w:after="0" w:line="240" w:lineRule="auto"/>
-        <w:rPr>
-          <w:rFonts w:ascii="TimesNewRomanPS-ItalicMT" w:cs="TimesNewRomanPS-ItalicMT"/>
-          <w:i/>
-          <w:iCs/>
-          <w:color w:val="0000FF"/>
-          <w:sz w:val="20"/>
-          <w:szCs w:val="20"/>
-          <w:lang w:bidi="he-IL"/>
-        </w:rPr>
-      </w:pPr>
-      <w:r>
-        <w:rPr>
-          <w:rFonts w:ascii="TimesNewRomanPS-ItalicMT" w:cs="TimesNewRomanPS-ItalicMT"/>
-          <w:i/>
-          <w:iCs/>
-          <w:color w:val="0000FF"/>
-          <w:sz w:val="20"/>
-          <w:szCs w:val="20"/>
-          <w:lang w:bidi="he-IL"/>
-        </w:rPr>
         <w:t>product, building a homegrown solution, or simply maintaining the status quo. List any known competitive</w:t>
       </w:r>
     </w:p>
@@ -2858,7 +2954,7 @@
         <w:autoSpaceDE w:val="0"/>
         <w:autoSpaceDN w:val="0"/>
         <w:adjustRightInd w:val="0"/>
-        <w:spacing w:after="0" w:line="240" w:lineRule="auto"/>
+        <w:spacing w:after="0" w:line="360" w:lineRule="auto"/>
         <w:rPr>
           <w:rFonts w:ascii="TimesNewRomanPS-ItalicMT" w:cs="TimesNewRomanPS-ItalicMT"/>
           <w:i/>
@@ -2887,7 +2983,7 @@
         <w:autoSpaceDE w:val="0"/>
         <w:autoSpaceDN w:val="0"/>
         <w:adjustRightInd w:val="0"/>
-        <w:spacing w:after="0" w:line="240" w:lineRule="auto"/>
+        <w:spacing w:after="0" w:line="360" w:lineRule="auto"/>
         <w:rPr>
           <w:rFonts w:ascii="TimesNewRomanPS-ItalicMT" w:cs="TimesNewRomanPS-ItalicMT"/>
           <w:i/>
@@ -2916,24 +3012,24 @@
         <w:autoSpaceDE w:val="0"/>
         <w:autoSpaceDN w:val="0"/>
         <w:adjustRightInd w:val="0"/>
-        <w:spacing w:after="0" w:line="240" w:lineRule="auto"/>
-        <w:rPr>
-          <w:rFonts w:ascii="TimesNewRomanPS-ItalicMT" w:cs="TimesNewRomanPS-ItalicMT"/>
-          <w:i/>
-          <w:iCs/>
-          <w:color w:val="0000FF"/>
-          <w:sz w:val="20"/>
-          <w:szCs w:val="20"/>
-          <w:lang w:bidi="he-IL"/>
-        </w:rPr>
-      </w:pPr>
-    </w:p>
-    <w:p>
-      <w:pPr>
-        <w:autoSpaceDE w:val="0"/>
-        <w:autoSpaceDN w:val="0"/>
-        <w:adjustRightInd w:val="0"/>
-        <w:spacing w:after="0" w:line="240" w:lineRule="auto"/>
+        <w:spacing w:after="0" w:line="360" w:lineRule="auto"/>
+        <w:rPr>
+          <w:rFonts w:ascii="TimesNewRomanPS-ItalicMT" w:cs="TimesNewRomanPS-ItalicMT"/>
+          <w:i/>
+          <w:iCs/>
+          <w:color w:val="0000FF"/>
+          <w:sz w:val="20"/>
+          <w:szCs w:val="20"/>
+          <w:lang w:bidi="he-IL"/>
+        </w:rPr>
+      </w:pPr>
+    </w:p>
+    <w:p>
+      <w:pPr>
+        <w:autoSpaceDE w:val="0"/>
+        <w:autoSpaceDN w:val="0"/>
+        <w:adjustRightInd w:val="0"/>
+        <w:spacing w:after="0" w:line="360" w:lineRule="auto"/>
         <w:rPr>
           <w:rFonts w:ascii="TimesNewRomanPS-BoldMT" w:cs="TimesNewRomanPS-BoldMT"/>
           <w:b/>
@@ -2960,23 +3056,23 @@
         <w:autoSpaceDE w:val="0"/>
         <w:autoSpaceDN w:val="0"/>
         <w:adjustRightInd w:val="0"/>
-        <w:spacing w:after="0" w:line="240" w:lineRule="auto"/>
-        <w:rPr>
-          <w:rFonts w:ascii="TimesNewRomanPS-BoldMT" w:cs="TimesNewRomanPS-BoldMT"/>
-          <w:b/>
-          <w:bCs/>
-          <w:color w:val="000000"/>
-          <w:sz w:val="24"/>
-          <w:szCs w:val="24"/>
-        </w:rPr>
-      </w:pPr>
-    </w:p>
-    <w:p>
-      <w:pPr>
-        <w:autoSpaceDE w:val="0"/>
-        <w:autoSpaceDN w:val="0"/>
-        <w:adjustRightInd w:val="0"/>
-        <w:spacing w:after="0" w:line="240" w:lineRule="auto"/>
+        <w:spacing w:after="0" w:line="360" w:lineRule="auto"/>
+        <w:rPr>
+          <w:rFonts w:ascii="TimesNewRomanPS-BoldMT" w:cs="TimesNewRomanPS-BoldMT"/>
+          <w:b/>
+          <w:bCs/>
+          <w:color w:val="000000"/>
+          <w:sz w:val="24"/>
+          <w:szCs w:val="24"/>
+        </w:rPr>
+      </w:pPr>
+    </w:p>
+    <w:p>
+      <w:pPr>
+        <w:autoSpaceDE w:val="0"/>
+        <w:autoSpaceDN w:val="0"/>
+        <w:adjustRightInd w:val="0"/>
+        <w:spacing w:after="0" w:line="360" w:lineRule="auto"/>
         <w:rPr>
           <w:rFonts w:ascii="TimesNewRomanPS-ItalicMT" w:cs="TimesNewRomanPS-ItalicMT"/>
           <w:i/>
@@ -3005,7 +3101,7 @@
         <w:autoSpaceDE w:val="0"/>
         <w:autoSpaceDN w:val="0"/>
         <w:adjustRightInd w:val="0"/>
-        <w:spacing w:after="0" w:line="240" w:lineRule="auto"/>
+        <w:spacing w:after="0" w:line="360" w:lineRule="auto"/>
         <w:rPr>
           <w:rFonts w:ascii="TimesNewRomanPS-ItalicMT" w:cs="TimesNewRomanPS-ItalicMT"/>
           <w:i/>
@@ -3034,7 +3130,7 @@
         <w:autoSpaceDE w:val="0"/>
         <w:autoSpaceDN w:val="0"/>
         <w:adjustRightInd w:val="0"/>
-        <w:spacing w:after="0" w:line="240" w:lineRule="auto"/>
+        <w:spacing w:after="0" w:line="360" w:lineRule="auto"/>
         <w:rPr>
           <w:rFonts w:ascii="TimesNewRomanPS-ItalicMT" w:cs="TimesNewRomanPS-ItalicMT"/>
           <w:i/>
@@ -3063,7 +3159,7 @@
         <w:autoSpaceDE w:val="0"/>
         <w:autoSpaceDN w:val="0"/>
         <w:adjustRightInd w:val="0"/>
-        <w:spacing w:after="0" w:line="240" w:lineRule="auto"/>
+        <w:spacing w:after="0" w:line="360" w:lineRule="auto"/>
         <w:rPr>
           <w:rFonts w:ascii="TimesNewRomanPS-ItalicMT" w:cs="TimesNewRomanPS-ItalicMT"/>
           <w:i/>
@@ -3092,7 +3188,7 @@
         <w:autoSpaceDE w:val="0"/>
         <w:autoSpaceDN w:val="0"/>
         <w:adjustRightInd w:val="0"/>
-        <w:spacing w:after="0" w:line="240" w:lineRule="auto"/>
+        <w:spacing w:after="0" w:line="360" w:lineRule="auto"/>
         <w:rPr>
           <w:rFonts w:ascii="TimesNewRomanPS-ItalicMT" w:cs="TimesNewRomanPS-ItalicMT"/>
           <w:i/>
@@ -3121,7 +3217,7 @@
         <w:autoSpaceDE w:val="0"/>
         <w:autoSpaceDN w:val="0"/>
         <w:adjustRightInd w:val="0"/>
-        <w:spacing w:after="0" w:line="240" w:lineRule="auto"/>
+        <w:spacing w:after="0" w:line="360" w:lineRule="auto"/>
         <w:rPr>
           <w:rFonts w:ascii="TimesNewRomanPS-ItalicMT" w:cs="TimesNewRomanPS-ItalicMT"/>
           <w:i/>
@@ -3150,7 +3246,7 @@
         <w:autoSpaceDE w:val="0"/>
         <w:autoSpaceDN w:val="0"/>
         <w:adjustRightInd w:val="0"/>
-        <w:spacing w:after="0" w:line="240" w:lineRule="auto"/>
+        <w:spacing w:after="0" w:line="360" w:lineRule="auto"/>
         <w:rPr>
           <w:rFonts w:ascii="TimesNewRomanPS-ItalicMT" w:cs="TimesNewRomanPS-ItalicMT"/>
           <w:i/>
@@ -3179,7 +3275,7 @@
         <w:autoSpaceDE w:val="0"/>
         <w:autoSpaceDN w:val="0"/>
         <w:adjustRightInd w:val="0"/>
-        <w:spacing w:after="0" w:line="240" w:lineRule="auto"/>
+        <w:spacing w:after="0" w:line="360" w:lineRule="auto"/>
         <w:rPr>
           <w:rFonts w:ascii="TimesNewRomanPS-ItalicMT" w:cs="TimesNewRomanPS-ItalicMT"/>
           <w:i/>
@@ -3204,6 +3300,9 @@
       </w:r>
     </w:p>
     <w:p>
+      <w:pPr>
+        <w:spacing w:line="360" w:lineRule="auto"/>
+      </w:pPr>
       <w:r>
         <w:rPr>
           <w:rFonts w:ascii="TimesNewRomanPS-ItalicMT" w:cs="TimesNewRomanPS-ItalicMT"/>
@@ -3399,7 +3498,7 @@
     <w:lsdException w:name="Table Web 2" w:semiHidden="1" w:unhideWhenUsed="1"/>
     <w:lsdException w:name="Table Web 3" w:semiHidden="1" w:unhideWhenUsed="1"/>
     <w:lsdException w:name="Balloon Text" w:semiHidden="1" w:unhideWhenUsed="1"/>
-    <w:lsdException w:name="Table Grid" w:semiHidden="1" w:uiPriority="59" w:unhideWhenUsed="1"/>
+    <w:lsdException w:name="Table Grid" w:uiPriority="59"/>
     <w:lsdException w:name="Table Theme" w:semiHidden="1" w:unhideWhenUsed="1"/>
     <w:lsdException w:name="Placeholder Text" w:semiHidden="1"/>
     <w:lsdException w:name="No Spacing" w:uiPriority="1" w:qFormat="1"/>

</xml_diff>